<commit_message>
Update answer to the review
</commit_message>
<xml_diff>
--- a/Answer_reviewer.docx
+++ b/Answer_reviewer.docx
@@ -1,286 +1,706 @@
 
 <file path=word/document.xml><?xml version="1.0" encoding="utf-8"?>
-<w:document xmlns:wpc="http://schemas.microsoft.com/office/word/2010/wordprocessingCanvas" xmlns:mc="http://schemas.openxmlformats.org/markup-compatibility/2006" xmlns:o="urn:schemas-microsoft-com:office:office" xmlns:r="http://schemas.openxmlformats.org/officeDocument/2006/relationships" xmlns:m="http://schemas.openxmlformats.org/officeDocument/2006/math" xmlns:v="urn:schemas-microsoft-com:vml" xmlns:wp14="http://schemas.microsoft.com/office/word/2010/wordprocessingDrawing" xmlns:wp="http://schemas.openxmlformats.org/drawingml/2006/wordprocessingDrawing" xmlns:w10="urn:schemas-microsoft-com:office:word" xmlns:w="http://schemas.openxmlformats.org/wordprocessingml/2006/main" xmlns:w14="http://schemas.microsoft.com/office/word/2010/wordml" xmlns:w15="http://schemas.microsoft.com/office/word/2012/wordml" xmlns:wpg="http://schemas.microsoft.com/office/word/2010/wordprocessingGroup" xmlns:wpi="http://schemas.microsoft.com/office/word/2010/wordprocessingInk" xmlns:wne="http://schemas.microsoft.com/office/word/2006/wordml" xmlns:wps="http://schemas.microsoft.com/office/word/2010/wordprocessingShape" mc:Ignorable="w14 w15 wp14">
+<w:document xmlns:wpc="http://schemas.microsoft.com/office/word/2010/wordprocessingCanvas" xmlns:mo="http://schemas.microsoft.com/office/mac/office/2008/main" xmlns:mc="http://schemas.openxmlformats.org/markup-compatibility/2006" xmlns:mv="urn:schemas-microsoft-com:mac:vml" xmlns:o="urn:schemas-microsoft-com:office:office" xmlns:r="http://schemas.openxmlformats.org/officeDocument/2006/relationships" xmlns:m="http://schemas.openxmlformats.org/officeDocument/2006/math" xmlns:v="urn:schemas-microsoft-com:vml" xmlns:wp14="http://schemas.microsoft.com/office/word/2010/wordprocessingDrawing" xmlns:wp="http://schemas.openxmlformats.org/drawingml/2006/wordprocessingDrawing" xmlns:w10="urn:schemas-microsoft-com:office:word" xmlns:w="http://schemas.openxmlformats.org/wordprocessingml/2006/main" xmlns:w14="http://schemas.microsoft.com/office/word/2010/wordml" xmlns:w15="http://schemas.microsoft.com/office/word/2012/wordml" xmlns:wpg="http://schemas.microsoft.com/office/word/2010/wordprocessingGroup" xmlns:wpi="http://schemas.microsoft.com/office/word/2010/wordprocessingInk" xmlns:wne="http://schemas.microsoft.com/office/word/2006/wordml" xmlns:wps="http://schemas.microsoft.com/office/word/2010/wordprocessingShape" mc:Ignorable="w14 w15 wp14">
   <w:body>
     <w:p>
       <w:pPr>
         <w:pStyle w:val="NurText"/>
-      </w:pPr>
-      <w:r>
+        <w:spacing w:before="120"/>
+        <w:jc w:val="both"/>
+        <w:rPr>
+          <w:lang w:val="en-GB"/>
+        </w:rPr>
+      </w:pPr>
+      <w:r>
+        <w:rPr>
+          <w:lang w:val="en-GB"/>
+        </w:rPr>
         <w:t>We would like</w:t>
       </w:r>
       <w:r>
+        <w:rPr>
+          <w:lang w:val="en-GB"/>
+        </w:rPr>
         <w:t xml:space="preserve"> to thank</w:t>
       </w:r>
       <w:r>
+        <w:rPr>
+          <w:lang w:val="en-GB"/>
+        </w:rPr>
         <w:t xml:space="preserve"> the reviewer for their fast work as well as the constructive critique of our paper.</w:t>
       </w:r>
       <w:r>
-        <w:t xml:space="preserve"> In particular the excerpt is quite motivating and always enjoyable to read. In this answer, we would like to discuss how we changed our paper based on this critique and where we see limits in applying these changes.</w:t>
+        <w:rPr>
+          <w:lang w:val="en-GB"/>
+        </w:rPr>
+        <w:t xml:space="preserve"> </w:t>
+      </w:r>
+      <w:r>
+        <w:rPr>
+          <w:lang w:val="en-GB"/>
+        </w:rPr>
+        <w:t>In particular,</w:t>
+      </w:r>
+      <w:r>
+        <w:rPr>
+          <w:lang w:val="en-GB"/>
+        </w:rPr>
+        <w:t xml:space="preserve"> the excerpt is quite motivating and always enjoyable to read. In this answer, we would like to discuss how we changed our paper based on this critique and where we see limits in applying these changes.</w:t>
       </w:r>
     </w:p>
     <w:p>
       <w:pPr>
         <w:pStyle w:val="NurText"/>
-      </w:pPr>
-      <w:r>
+        <w:spacing w:before="120"/>
+        <w:jc w:val="both"/>
+        <w:rPr>
+          <w:lang w:val="en-GB"/>
+        </w:rPr>
+      </w:pPr>
+      <w:r>
+        <w:rPr>
+          <w:lang w:val="en-GB"/>
+        </w:rPr>
         <w:t>From our point of view, the</w:t>
       </w:r>
       <w:r>
+        <w:rPr>
+          <w:lang w:val="en-GB"/>
+        </w:rPr>
         <w:t xml:space="preserve"> critique of the reviewer can </w:t>
       </w:r>
       <w:r>
+        <w:rPr>
+          <w:lang w:val="en-GB"/>
+        </w:rPr>
         <w:t xml:space="preserve">be </w:t>
       </w:r>
       <w:r>
+        <w:rPr>
+          <w:lang w:val="en-GB"/>
+        </w:rPr>
         <w:t>divided into 2 main areas</w:t>
       </w:r>
       <w:r>
+        <w:rPr>
+          <w:lang w:val="en-GB"/>
+        </w:rPr>
         <w:t>:</w:t>
       </w:r>
       <w:r>
+        <w:rPr>
+          <w:lang w:val="en-GB"/>
+        </w:rPr>
         <w:t xml:space="preserve"> </w:t>
       </w:r>
       <w:r>
+        <w:rPr>
+          <w:lang w:val="en-GB"/>
+        </w:rPr>
         <w:t>F</w:t>
       </w:r>
       <w:r>
+        <w:rPr>
+          <w:lang w:val="en-GB"/>
+        </w:rPr>
         <w:t xml:space="preserve">irst the </w:t>
       </w:r>
       <w:r>
+        <w:rPr>
+          <w:lang w:val="en-GB"/>
+        </w:rPr>
         <w:t>context</w:t>
       </w:r>
       <w:r>
+        <w:rPr>
+          <w:lang w:val="en-GB"/>
+        </w:rPr>
         <w:t xml:space="preserve"> on a geo-level and second on the used heat stress model / </w:t>
       </w:r>
       <w:r>
+        <w:rPr>
+          <w:lang w:val="en-GB"/>
+        </w:rPr>
         <w:t xml:space="preserve">impact of temperature. </w:t>
-      </w:r>
-      <w:r>
-        <w:t xml:space="preserve"> </w:t>
       </w:r>
     </w:p>
     <w:p>
       <w:pPr>
         <w:pStyle w:val="NurText"/>
-      </w:pPr>
+        <w:spacing w:before="120"/>
+        <w:jc w:val="both"/>
+        <w:rPr>
+          <w:lang w:val="en-GB"/>
+        </w:rPr>
+      </w:pPr>
+      <w:r>
+        <w:rPr>
+          <w:lang w:val="en-GB"/>
+        </w:rPr>
+        <w:t>The reviewer stated that we should mention the context specific limit of our study:</w:t>
+      </w:r>
     </w:p>
     <w:p>
       <w:pPr>
-        <w:pStyle w:val="NurText"/>
-      </w:pPr>
-      <w:r>
-        <w:t xml:space="preserve">The reviewer stated that we should mention the context specific limit of our study. We agree with the reviewer. We added limitations in our statements about the generalization of our study. This was done in small additions of the areas where it can be applied and the examples and explicit in a new sentence at the end of the introduction. Here </w:t>
-      </w:r>
-      <w:r>
-        <w:t>we state that the method was created for European cities. We hope that this shows clearly the limitations of this study and potential future work.</w:t>
+        <w:pStyle w:val="Listenabsatz"/>
+        <w:numPr>
+          <w:ilvl w:val="0"/>
+          <w:numId w:val="4"/>
+        </w:numPr>
+        <w:rPr>
+          <w:i/>
+          <w:lang w:val="en-GB" w:eastAsia="de-DE"/>
+        </w:rPr>
+      </w:pPr>
+      <w:r>
+        <w:rPr>
+          <w:i/>
+          <w:lang w:val="en-GB" w:eastAsia="de-DE"/>
+        </w:rPr>
+        <w:t xml:space="preserve">The author/s should mention that the study is context-specific. In the majority of the world distances are too far too walk or cycle for basic amenities and services. For Europe, the study is workable, not for outside Europe. </w:t>
       </w:r>
     </w:p>
     <w:p>
       <w:pPr>
         <w:pStyle w:val="NurText"/>
-      </w:pPr>
+        <w:spacing w:before="120"/>
+        <w:ind w:left="709"/>
+        <w:jc w:val="both"/>
+        <w:rPr>
+          <w:lang w:val="en-GB"/>
+        </w:rPr>
+      </w:pPr>
+      <w:r>
+        <w:rPr>
+          <w:lang w:val="en-GB"/>
+        </w:rPr>
+        <w:t>We agree with the reviewer. We added the limitations in our statements about the generalization of our study. This was done in small additions of the areas where it can be applied and the examples and explicit in a new sentence at the end of the introduction</w:t>
+      </w:r>
+      <w:r>
+        <w:rPr>
+          <w:lang w:val="en-GB"/>
+        </w:rPr>
+        <w:t xml:space="preserve"> (page 2</w:t>
+      </w:r>
+      <w:r>
+        <w:rPr>
+          <w:lang w:val="en-GB"/>
+        </w:rPr>
+        <w:t xml:space="preserve">, lines </w:t>
+      </w:r>
+      <w:r>
+        <w:rPr>
+          <w:lang w:val="en-GB"/>
+        </w:rPr>
+        <w:t>1-2</w:t>
+      </w:r>
+      <w:r>
+        <w:rPr>
+          <w:lang w:val="en-GB"/>
+        </w:rPr>
+        <w:t>)</w:t>
+      </w:r>
+      <w:r>
+        <w:rPr>
+          <w:lang w:val="en-GB"/>
+        </w:rPr>
+        <w:t>. Here we state that the method was created for European cities. We hope that this shows clearly the limitations of this study and potential future work.</w:t>
+      </w:r>
     </w:p>
     <w:p>
       <w:pPr>
         <w:pStyle w:val="NurText"/>
-      </w:pPr>
-      <w:r>
-        <w:t>Regarding the different heat stress models which measure the impact of temperature on humans, the reviewer</w:t>
-      </w:r>
-      <w:r>
-        <w:t xml:space="preserve"> </w:t>
-      </w:r>
-      <w:r>
-        <w:t xml:space="preserve">had three remarks. These consist of how the urban heat island effect effects human health, the heat budget model of the human body as well as the incorporation of different effects such as the mode of movability and other environmental factors. </w:t>
-      </w:r>
-    </w:p>
-    <w:p>
-      <w:pPr>
-        <w:pStyle w:val="NurText"/>
-      </w:pPr>
-      <w:r>
-        <w:t xml:space="preserve">In general, we did not delve too deep into those aspects as they are not the main focus of this work and the word limit was always on our mind. In earlier drafts and during the process of writing, we had to make the decision to prune these parts to reach the word limit. It seems we were to overzealous during our pruning and tried to add information to each of these points to improve the readability and provide the necessary core information needed for later steps. </w:t>
-      </w:r>
-    </w:p>
-    <w:p>
-      <w:pPr>
-        <w:pStyle w:val="NurText"/>
-      </w:pPr>
-    </w:p>
-    <w:p>
-      <w:pPr>
-        <w:pStyle w:val="NurText"/>
-      </w:pPr>
-      <w:r>
-        <w:t xml:space="preserve">Regarding the heat island </w:t>
-      </w:r>
-      <w:proofErr w:type="gramStart"/>
-      <w:r>
-        <w:t>effect, ….</w:t>
-      </w:r>
-      <w:proofErr w:type="gramEnd"/>
-    </w:p>
-    <w:p>
-      <w:pPr>
-        <w:pStyle w:val="NurText"/>
-      </w:pPr>
-    </w:p>
-    <w:p>
-      <w:pPr>
-        <w:pStyle w:val="NurText"/>
-      </w:pPr>
-      <w:r>
-        <w:t xml:space="preserve">Regarding the heat budget model, </w:t>
-      </w:r>
-    </w:p>
-    <w:p>
-      <w:pPr>
-        <w:pStyle w:val="NurText"/>
-      </w:pPr>
-    </w:p>
-    <w:p>
-      <w:pPr>
-        <w:pStyle w:val="NurText"/>
-      </w:pPr>
-      <w:r>
-        <w:t>Regarding the impact of other modes of mobility or environmental factors, our model does not account specifically for these factors. We implemented an air temperature based approach, which includes several temperature variables</w:t>
-      </w:r>
-      <w:r>
-        <w:t>. This approach therefore does not include other environmental factors, but this can be changed by applying a different model for the heat stress. Steadman´s Heat Index is calculated by assuming that the human walks at a speed of 4km/h (1.4m/s). We chose this index as it does not rely on additional data, which we did not have, and as we motivate our work by typical walking tasks, this mode of movability seems to most logical for us. As already written in the future work, other indices would be quite interesting to implement and to compare, but would be beyond the scope of this work. One interesting index would be the …. (</w:t>
-      </w:r>
-      <w:proofErr w:type="gramStart"/>
-      <w:r>
-        <w:t>index</w:t>
-      </w:r>
-      <w:proofErr w:type="gramEnd"/>
-      <w:r>
-        <w:t xml:space="preserve">, why interesting). This would be especially interesting, when more data sources and factors are available to compute and compare the different indices. If one could, for example, gather the data and implement a model which measures the heat stress on motorcycle drivers, the method could be extended to other cities, where basic daily tasks are not within walking distance. </w:t>
-      </w:r>
-    </w:p>
-    <w:p>
-      <w:pPr>
-        <w:pStyle w:val="NurText"/>
-      </w:pPr>
-    </w:p>
-    <w:p>
-      <w:pPr>
-        <w:pStyle w:val="NurText"/>
-      </w:pPr>
-    </w:p>
-    <w:p>
-      <w:pPr>
-        <w:pStyle w:val="NurText"/>
-      </w:pPr>
-      <w:r>
-        <w:t xml:space="preserve">We hope that with the changes in the paper as well as this answer we </w:t>
-      </w:r>
-      <w:r>
-        <w:t>can address the reviewers comments in a satisfactory way.</w:t>
-      </w:r>
-      <w:bookmarkStart w:id="0" w:name="_GoBack"/>
-      <w:bookmarkEnd w:id="0"/>
-      <w:r>
-        <w:t xml:space="preserve"> </w:t>
-      </w:r>
-    </w:p>
-    <w:p>
-      <w:pPr>
-        <w:pStyle w:val="NurText"/>
-      </w:pPr>
-    </w:p>
-    <w:p>
-      <w:pPr>
-        <w:pStyle w:val="NurText"/>
-      </w:pPr>
-      <w:r>
-        <w:t>• Since the framework for the paper is based on the urban heat island effect I feel the author/s need to spend a bit more time explaining this in the introduction.</w:t>
-      </w:r>
-    </w:p>
-    <w:p>
-      <w:pPr>
-        <w:pStyle w:val="NurText"/>
-        <w:ind w:firstLine="720"/>
-      </w:pPr>
-      <w:r>
-        <w:t xml:space="preserve"> How, for example, exactly does the effect impact health?</w:t>
-      </w:r>
-    </w:p>
-    <w:p>
-      <w:pPr>
-        <w:pStyle w:val="NurText"/>
-        <w:ind w:firstLine="720"/>
-      </w:pPr>
-      <w:r>
-        <w:t xml:space="preserve"> How long, for example, must one be exposed to heat before it has an effect?</w:t>
-      </w:r>
-    </w:p>
-    <w:p>
-      <w:pPr>
-        <w:pStyle w:val="NurText"/>
-        <w:ind w:firstLine="720"/>
-      </w:pPr>
-      <w:r>
-        <w:lastRenderedPageBreak/>
-        <w:t xml:space="preserve"> Is it age, gender dependent?</w:t>
-      </w:r>
-    </w:p>
-    <w:p>
-      <w:pPr>
-        <w:pStyle w:val="NurText"/>
-        <w:ind w:firstLine="720"/>
-      </w:pPr>
+        <w:spacing w:before="120"/>
+        <w:jc w:val="both"/>
+        <w:rPr>
+          <w:lang w:val="en-GB"/>
+        </w:rPr>
+      </w:pPr>
+      <w:r>
+        <w:rPr>
+          <w:lang w:val="en-GB"/>
+        </w:rPr>
+        <w:t xml:space="preserve">Regarding the different heat stress models which measure the impact of temperature on humans, the reviewer had three remarks. These consist of how the urban heat island effect effects human health, the heat budget model of the human body as well as the incorporation of different effects such as the mode of movability and other environmental factors: </w:t>
+      </w:r>
     </w:p>
     <w:p>
       <w:pPr>
         <w:pStyle w:val="NurText"/>
         <w:numPr>
           <w:ilvl w:val="0"/>
-          <w:numId w:val="1"/>
+          <w:numId w:val="4"/>
         </w:numPr>
-      </w:pPr>
-      <w:r>
-        <w:t xml:space="preserve">Beyond the scope of this work, word limit is factor why we did not go into more detail. </w:t>
-      </w:r>
-      <w:r>
-        <w:br/>
-        <w:t xml:space="preserve">We added a little bit more information; more can be found e.g.  </w:t>
-      </w:r>
-      <w:proofErr w:type="gramStart"/>
-      <w:r>
-        <w:t>in</w:t>
-      </w:r>
-      <w:proofErr w:type="gramEnd"/>
-      <w:r>
-        <w:t xml:space="preserve"> :</w:t>
-      </w:r>
-      <w:r>
-        <w:br/>
-        <w:t xml:space="preserve">$List </w:t>
-      </w:r>
-      <w:r>
-        <w:sym w:font="Wingdings" w:char="F0E0"/>
-      </w:r>
-      <w:r>
-        <w:t xml:space="preserve"> Thanks. Beyond scope of work, not enough words</w:t>
+        <w:spacing w:before="120"/>
+        <w:jc w:val="both"/>
+        <w:rPr>
+          <w:i/>
+          <w:lang w:val="en-GB"/>
+        </w:rPr>
+      </w:pPr>
+      <w:r>
+        <w:rPr>
+          <w:i/>
+          <w:lang w:val="en-GB" w:eastAsia="de-DE"/>
+        </w:rPr>
+        <w:t>Since the framework for the paper is based on the urban heat island effect I feel the author/s need to spend a bit more time explaining this in the introduction. How, for example, exactly does the effect impact health? How long, for example, must one be exposed to heat before it has an effect? Is it age, gender dependent?</w:t>
+      </w:r>
+      <w:r>
+        <w:rPr>
+          <w:i/>
+          <w:lang w:val="en-GB"/>
+        </w:rPr>
+        <w:t xml:space="preserve"> </w:t>
       </w:r>
     </w:p>
     <w:p>
       <w:pPr>
         <w:pStyle w:val="NurText"/>
-      </w:pPr>
+        <w:spacing w:before="120"/>
+        <w:ind w:left="720"/>
+        <w:jc w:val="both"/>
+        <w:rPr>
+          <w:lang w:val="en-GB"/>
+        </w:rPr>
+      </w:pPr>
+      <w:r>
+        <w:rPr>
+          <w:lang w:val="en-GB"/>
+        </w:rPr>
+        <w:t xml:space="preserve">Regarding the heat island effect, we added a brief description of the UHI effect and </w:t>
+      </w:r>
+      <w:r>
+        <w:rPr>
+          <w:lang w:val="en-GB"/>
+        </w:rPr>
+        <w:t>its</w:t>
+      </w:r>
+      <w:r>
+        <w:rPr>
+          <w:lang w:val="en-GB"/>
+        </w:rPr>
+        <w:t xml:space="preserve"> causes in</w:t>
+      </w:r>
+      <w:r>
+        <w:rPr>
+          <w:lang w:val="en-GB"/>
+        </w:rPr>
+        <w:t>to</w:t>
+      </w:r>
+      <w:r>
+        <w:rPr>
+          <w:lang w:val="en-GB"/>
+        </w:rPr>
+        <w:t xml:space="preserve"> the introduction (page 1, lines 3</w:t>
+      </w:r>
+      <w:r>
+        <w:rPr>
+          <w:lang w:val="en-GB"/>
+        </w:rPr>
+        <w:t>2</w:t>
+      </w:r>
+      <w:r>
+        <w:rPr>
+          <w:lang w:val="en-GB"/>
+        </w:rPr>
+        <w:t>-3</w:t>
+      </w:r>
+      <w:r>
+        <w:rPr>
+          <w:lang w:val="en-GB"/>
+        </w:rPr>
+        <w:t>5</w:t>
+      </w:r>
+      <w:r>
+        <w:rPr>
+          <w:lang w:val="en-GB"/>
+        </w:rPr>
+        <w:t xml:space="preserve">). </w:t>
+      </w:r>
+      <w:r>
+        <w:rPr>
+          <w:lang w:val="en-GB"/>
+        </w:rPr>
+        <w:t>In Addition</w:t>
+      </w:r>
+      <w:r>
+        <w:rPr>
+          <w:lang w:val="en-GB"/>
+        </w:rPr>
+        <w:t>,</w:t>
+      </w:r>
+      <w:r>
+        <w:rPr>
+          <w:lang w:val="en-GB"/>
+        </w:rPr>
+        <w:t xml:space="preserve"> we added a statement</w:t>
+      </w:r>
+      <w:r>
+        <w:rPr>
+          <w:lang w:val="en-GB"/>
+        </w:rPr>
+        <w:t xml:space="preserve"> how the UHI effect impacts health</w:t>
+      </w:r>
+      <w:r>
+        <w:rPr>
+          <w:lang w:val="en-GB"/>
+        </w:rPr>
+        <w:t xml:space="preserve"> (page 1, lines 3</w:t>
+      </w:r>
+      <w:r>
+        <w:rPr>
+          <w:lang w:val="en-GB"/>
+        </w:rPr>
+        <w:t>5</w:t>
+      </w:r>
+      <w:r>
+        <w:rPr>
+          <w:lang w:val="en-GB"/>
+        </w:rPr>
+        <w:t>-3</w:t>
+      </w:r>
+      <w:r>
+        <w:rPr>
+          <w:lang w:val="en-GB"/>
+        </w:rPr>
+        <w:t>7</w:t>
+      </w:r>
+      <w:r>
+        <w:rPr>
+          <w:lang w:val="en-GB"/>
+        </w:rPr>
+        <w:t>)</w:t>
+      </w:r>
+      <w:r>
+        <w:rPr>
+          <w:lang w:val="en-GB"/>
+        </w:rPr>
+        <w:t xml:space="preserve">. That’s mostly because people living in urban areas are </w:t>
+      </w:r>
+      <w:r>
+        <w:rPr>
+          <w:lang w:val="en-GB"/>
+        </w:rPr>
+        <w:t xml:space="preserve">more frequently </w:t>
+      </w:r>
+      <w:r>
+        <w:rPr>
+          <w:lang w:val="en-GB"/>
+        </w:rPr>
+        <w:t xml:space="preserve">and longer exposed </w:t>
+      </w:r>
+      <w:r>
+        <w:rPr>
+          <w:lang w:val="en-GB"/>
+        </w:rPr>
+        <w:t>to high ambient temperatures.</w:t>
+      </w:r>
+      <w:r>
+        <w:rPr>
+          <w:lang w:val="en-GB"/>
+        </w:rPr>
+        <w:t xml:space="preserve"> </w:t>
+      </w:r>
     </w:p>
     <w:p>
       <w:pPr>
         <w:pStyle w:val="NurText"/>
-      </w:pPr>
+        <w:spacing w:before="120"/>
+        <w:ind w:left="720"/>
+        <w:jc w:val="both"/>
+        <w:rPr>
+          <w:lang w:val="en-GB"/>
+        </w:rPr>
+      </w:pPr>
+      <w:r>
+        <w:rPr>
+          <w:lang w:val="en-GB"/>
+        </w:rPr>
+        <w:t xml:space="preserve">How long someone must be exposed </w:t>
+      </w:r>
+      <w:r>
+        <w:rPr>
+          <w:lang w:val="en-GB"/>
+        </w:rPr>
+        <w:t>to heat</w:t>
+      </w:r>
+      <w:r>
+        <w:rPr>
+          <w:lang w:val="en-GB"/>
+        </w:rPr>
+        <w:t>,</w:t>
+      </w:r>
+      <w:r>
+        <w:rPr>
+          <w:lang w:val="en-GB"/>
+        </w:rPr>
+        <w:t xml:space="preserve"> depends of several factors like their ability to adapt to high ambient temperatures or the activities performed. </w:t>
+      </w:r>
+      <w:r>
+        <w:rPr>
+          <w:lang w:val="en-GB"/>
+        </w:rPr>
+        <w:t xml:space="preserve">The ability to adapt to high ambient temperature in turn, is depending on the physical strength and fitness and therefore age and existing diseases like </w:t>
+      </w:r>
+      <w:r>
+        <w:rPr>
+          <w:lang w:val="en-GB"/>
+        </w:rPr>
+        <w:t>high blood pressure, heart, kidney, liver or</w:t>
+      </w:r>
+      <w:r>
+        <w:rPr>
+          <w:lang w:val="en-GB"/>
+        </w:rPr>
+        <w:t xml:space="preserve"> metabolic diseases are important risk factors. In regard of the influence of the gender on the vulnerability the findings are </w:t>
+      </w:r>
+      <w:r>
+        <w:rPr>
+          <w:lang w:val="en-GB"/>
+        </w:rPr>
+        <w:t>indecisive</w:t>
+      </w:r>
+      <w:r>
+        <w:rPr>
+          <w:lang w:val="en-GB"/>
+        </w:rPr>
+        <w:t xml:space="preserve"> </w:t>
+      </w:r>
+      <w:sdt>
+        <w:sdtPr>
+          <w:rPr>
+            <w:lang w:val="en-GB"/>
+          </w:rPr>
+          <w:id w:val="-1423799524"/>
+          <w:citation/>
+        </w:sdtPr>
+        <w:sdtContent>
+          <w:r>
+            <w:rPr>
+              <w:lang w:val="en-GB"/>
+            </w:rPr>
+            <w:fldChar w:fldCharType="begin"/>
+          </w:r>
+          <w:r>
+            <w:rPr>
+              <w:lang w:val="en-GB"/>
+            </w:rPr>
+            <w:instrText xml:space="preserve"> CITATION Huebler2007 \l 1033 \m Basu2002 \l 1033 </w:instrText>
+          </w:r>
+          <w:r>
+            <w:rPr>
+              <w:lang w:val="en-GB"/>
+            </w:rPr>
+            <w:fldChar w:fldCharType="separate"/>
+          </w:r>
+          <w:r>
+            <w:rPr>
+              <w:noProof/>
+              <w:lang w:val="en-GB"/>
+            </w:rPr>
+            <w:t>(Hübler, Klepper, &amp; Peterson, 2007; Basu &amp; Samet, 2002)</w:t>
+          </w:r>
+          <w:r>
+            <w:rPr>
+              <w:lang w:val="en-GB"/>
+            </w:rPr>
+            <w:fldChar w:fldCharType="end"/>
+          </w:r>
+        </w:sdtContent>
+      </w:sdt>
+      <w:r>
+        <w:rPr>
+          <w:lang w:val="en-GB"/>
+        </w:rPr>
+        <w:t>.</w:t>
+      </w:r>
+      <w:r>
+        <w:rPr>
+          <w:lang w:val="en-GB"/>
+        </w:rPr>
+        <w:t xml:space="preserve"> In the </w:t>
+      </w:r>
+      <w:r>
+        <w:rPr>
+          <w:lang w:val="en-GB"/>
+        </w:rPr>
+        <w:t>introduction,</w:t>
+      </w:r>
+      <w:r>
+        <w:rPr>
+          <w:lang w:val="en-GB"/>
+        </w:rPr>
+        <w:t xml:space="preserve"> we added a short statement, that the time someone must be exposed to heat depends on the ability to a</w:t>
+      </w:r>
+      <w:r>
+        <w:rPr>
+          <w:lang w:val="en-GB"/>
+        </w:rPr>
+        <w:t>dapt to heat as well on the acidities performed (page 1, lines 25-27).</w:t>
+      </w:r>
     </w:p>
     <w:p>
       <w:pPr>
+        <w:pStyle w:val="Listenabsatz"/>
+        <w:numPr>
+          <w:ilvl w:val="0"/>
+          <w:numId w:val="4"/>
+        </w:numPr>
+        <w:rPr>
+          <w:i/>
+          <w:lang w:val="en-GB" w:eastAsia="de-DE"/>
+        </w:rPr>
+      </w:pPr>
+      <w:r>
+        <w:rPr>
+          <w:i/>
+          <w:lang w:val="en-GB" w:eastAsia="de-DE"/>
+        </w:rPr>
+        <w:t>More information is required about the heat budget model for readers not familiar with this particularly Steadman’s heat index. What does it consist of? How was it developed? How was it constructed?</w:t>
+      </w:r>
+    </w:p>
+    <w:p>
+      <w:pPr>
         <w:pStyle w:val="NurText"/>
-      </w:pPr>
-      <w:r>
-        <w:t xml:space="preserve"> • More information is required about the heat budget model for readers not familiar with this particularly Steadman’s heat index. What does it consist of? How was it developed? How was it constructed?</w:t>
+        <w:spacing w:before="120"/>
+        <w:ind w:left="709"/>
+        <w:jc w:val="both"/>
+        <w:rPr>
+          <w:i/>
+          <w:lang w:val="en-GB"/>
+        </w:rPr>
+      </w:pPr>
+      <w:r>
+        <w:rPr>
+          <w:lang w:val="en-GB"/>
+        </w:rPr>
+        <w:t xml:space="preserve">We agree with the author that a short description of the heat budget model and Steadman’s heat index would </w:t>
+      </w:r>
+      <w:r>
+        <w:rPr>
+          <w:lang w:val="en-GB"/>
+        </w:rPr>
+        <w:t>be a useful addition for the readers</w:t>
+      </w:r>
+      <w:r>
+        <w:rPr>
+          <w:lang w:val="en-GB"/>
+        </w:rPr>
+        <w:t>. So, w</w:t>
+      </w:r>
+      <w:r>
+        <w:rPr>
+          <w:lang w:val="en-GB"/>
+        </w:rPr>
+        <w:t>e extended the related work section with a short description of the heat budget model</w:t>
+      </w:r>
+      <w:r>
+        <w:rPr>
+          <w:lang w:val="en-GB"/>
+        </w:rPr>
+        <w:t xml:space="preserve"> (page</w:t>
+      </w:r>
+      <w:r>
+        <w:rPr>
+          <w:lang w:val="en-GB"/>
+        </w:rPr>
+        <w:t xml:space="preserve"> 2, lines 17</w:t>
+      </w:r>
+      <w:r>
+        <w:rPr>
+          <w:lang w:val="en-GB"/>
+        </w:rPr>
+        <w:t>-</w:t>
+      </w:r>
+      <w:r>
+        <w:rPr>
+          <w:lang w:val="en-GB"/>
+        </w:rPr>
+        <w:t>20</w:t>
+      </w:r>
+      <w:r>
+        <w:rPr>
+          <w:lang w:val="en-GB"/>
+        </w:rPr>
+        <w:t>)</w:t>
+      </w:r>
+      <w:r>
+        <w:rPr>
+          <w:lang w:val="en-GB"/>
+        </w:rPr>
+        <w:t xml:space="preserve"> and of Steadman’s heat index </w:t>
+      </w:r>
+      <w:r>
+        <w:rPr>
+          <w:lang w:val="en-GB"/>
+        </w:rPr>
+        <w:t>(</w:t>
+      </w:r>
+      <w:r>
+        <w:rPr>
+          <w:lang w:val="en-GB"/>
+        </w:rPr>
+        <w:t>page</w:t>
+      </w:r>
+      <w:r>
+        <w:rPr>
+          <w:lang w:val="en-GB"/>
+        </w:rPr>
+        <w:t xml:space="preserve"> 2, lines 29-35</w:t>
+      </w:r>
+      <w:r>
+        <w:rPr>
+          <w:lang w:val="en-GB"/>
+        </w:rPr>
+        <w:t xml:space="preserve">) </w:t>
+      </w:r>
+      <w:r>
+        <w:rPr>
+          <w:lang w:val="en-GB"/>
+        </w:rPr>
+        <w:t xml:space="preserve">as measure for heat stress danger. However, we believe that a detailed description how the heat index was developed is out of the scope of </w:t>
+      </w:r>
+      <w:r>
+        <w:rPr>
+          <w:lang w:val="en-GB"/>
+        </w:rPr>
+        <w:t xml:space="preserve">this work </w:t>
+      </w:r>
+      <w:r>
+        <w:rPr>
+          <w:lang w:val="en-GB"/>
+        </w:rPr>
+        <w:t xml:space="preserve">and </w:t>
+      </w:r>
+      <w:r>
+        <w:rPr>
+          <w:lang w:val="en-GB"/>
+        </w:rPr>
+        <w:t xml:space="preserve">cannot be </w:t>
+      </w:r>
+      <w:r>
+        <w:rPr>
+          <w:lang w:val="en-GB"/>
+        </w:rPr>
+        <w:lastRenderedPageBreak/>
+        <w:t>appropriately</w:t>
+      </w:r>
+      <w:r>
+        <w:rPr>
+          <w:lang w:val="en-GB"/>
+        </w:rPr>
+        <w:t xml:space="preserve"> be described with in the word limit. </w:t>
+      </w:r>
+      <w:r>
+        <w:rPr>
+          <w:lang w:val="en-GB"/>
+        </w:rPr>
+        <w:t>In this regard, we</w:t>
+      </w:r>
+      <w:r>
+        <w:rPr>
+          <w:lang w:val="en-GB"/>
+        </w:rPr>
+        <w:t xml:space="preserve"> to point the interested reader to literature referred in our paper.</w:t>
       </w:r>
     </w:p>
     <w:p>
@@ -288,31 +708,825 @@
         <w:pStyle w:val="NurText"/>
         <w:numPr>
           <w:ilvl w:val="0"/>
-          <w:numId w:val="1"/>
+          <w:numId w:val="4"/>
         </w:numPr>
-      </w:pPr>
-      <w:r>
-        <w:t xml:space="preserve">See answer to point 1. We tried to include more </w:t>
-      </w:r>
-      <w:proofErr w:type="spellStart"/>
-      <w:r>
-        <w:t>informations</w:t>
-      </w:r>
-      <w:proofErr w:type="spellEnd"/>
-      <w:r>
-        <w:t xml:space="preserve"> for clarity, again the word limit. In our preliminary (</w:t>
-      </w:r>
-      <w:proofErr w:type="spellStart"/>
-      <w:r>
-        <w:t>german</w:t>
-      </w:r>
-      <w:proofErr w:type="spellEnd"/>
-      <w:r>
-        <w:t xml:space="preserve">) draft, we needed roughly 5 pages for this topic alone. Therefore we limit the information here on the main focus points. </w:t>
+        <w:spacing w:before="120"/>
+        <w:jc w:val="both"/>
+        <w:rPr>
+          <w:i/>
+          <w:lang w:val="en-GB"/>
+        </w:rPr>
+      </w:pPr>
+      <w:r>
+        <w:rPr>
+          <w:i/>
+          <w:lang w:val="en-GB" w:eastAsia="de-DE"/>
+        </w:rPr>
+        <w:t>Finally, how does the approach account for changes in seasons? Sunlight hours? Mode of movability (i.e., walking, jogging, cycling)?</w:t>
       </w:r>
     </w:p>
-    <w:p/>
+    <w:p>
+      <w:pPr>
+        <w:pStyle w:val="NurText"/>
+        <w:spacing w:before="120"/>
+        <w:ind w:left="709"/>
+        <w:jc w:val="both"/>
+        <w:rPr>
+          <w:lang w:val="en-GB"/>
+        </w:rPr>
+      </w:pPr>
+      <w:r>
+        <w:rPr>
+          <w:lang w:val="en-GB"/>
+        </w:rPr>
+        <w:t xml:space="preserve">Regarding the impact of other modes of </w:t>
+      </w:r>
+      <w:r>
+        <w:rPr>
+          <w:lang w:val="en-GB"/>
+        </w:rPr>
+        <w:t>movability</w:t>
+      </w:r>
+      <w:r>
+        <w:rPr>
+          <w:lang w:val="en-GB"/>
+        </w:rPr>
+        <w:t xml:space="preserve"> or environmental factors, our model does not account specifically for these factors. </w:t>
+      </w:r>
+      <w:r>
+        <w:rPr>
+          <w:lang w:val="en-GB"/>
+        </w:rPr>
+        <w:t>That are retraction of the relative simple thermal comfort measures</w:t>
+      </w:r>
+      <w:r>
+        <w:rPr>
+          <w:lang w:val="en-GB"/>
+        </w:rPr>
+        <w:t xml:space="preserve"> –</w:t>
+      </w:r>
+      <w:r>
+        <w:rPr>
+          <w:lang w:val="en-GB"/>
+        </w:rPr>
+        <w:t xml:space="preserve"> temperature and heat index</w:t>
+      </w:r>
+      <w:r>
+        <w:rPr>
+          <w:lang w:val="en-GB"/>
+        </w:rPr>
+        <w:t xml:space="preserve"> –</w:t>
+      </w:r>
+      <w:r>
+        <w:rPr>
+          <w:lang w:val="en-GB"/>
+        </w:rPr>
+        <w:t xml:space="preserve"> which we are using in our model. Those measures are used because there could be applied with </w:t>
+      </w:r>
+      <w:r>
+        <w:rPr>
+          <w:lang w:val="en-GB"/>
+        </w:rPr>
+        <w:t>the available</w:t>
+      </w:r>
+      <w:r>
+        <w:rPr>
+          <w:lang w:val="en-GB"/>
+        </w:rPr>
+        <w:t xml:space="preserve"> meteorological data (air temperature and humidity)</w:t>
+      </w:r>
+      <w:r>
+        <w:rPr>
+          <w:lang w:val="en-GB"/>
+        </w:rPr>
+        <w:t xml:space="preserve"> and can relatively easy be computed</w:t>
+      </w:r>
+      <w:r>
+        <w:rPr>
+          <w:lang w:val="en-GB"/>
+        </w:rPr>
+        <w:t xml:space="preserve">. </w:t>
+      </w:r>
+      <w:r>
+        <w:rPr>
+          <w:lang w:val="en-GB"/>
+        </w:rPr>
+        <w:t xml:space="preserve">Both issues can be addressed by using a more complex thermal comfort indices. </w:t>
+      </w:r>
+      <w:r>
+        <w:rPr>
+          <w:lang w:val="en-GB"/>
+        </w:rPr>
+        <w:t>As</w:t>
+      </w:r>
+      <w:r>
+        <w:rPr>
+          <w:lang w:val="en-GB"/>
+        </w:rPr>
+        <w:t xml:space="preserve"> </w:t>
+      </w:r>
+      <w:r>
+        <w:rPr>
+          <w:lang w:val="en-GB"/>
+        </w:rPr>
+        <w:t xml:space="preserve">already written in the </w:t>
+      </w:r>
+      <w:r>
+        <w:rPr>
+          <w:lang w:val="en-GB"/>
+        </w:rPr>
+        <w:t>conclusion</w:t>
+      </w:r>
+      <w:r>
+        <w:rPr>
+          <w:lang w:val="en-GB"/>
+        </w:rPr>
+        <w:t xml:space="preserve">, </w:t>
+      </w:r>
+      <w:r>
+        <w:rPr>
+          <w:lang w:val="en-GB"/>
+        </w:rPr>
+        <w:t xml:space="preserve">the implementation and comparison of those indices would be an interesting addition, but is out of the scope of our current work </w:t>
+      </w:r>
+      <w:r>
+        <w:rPr>
+          <w:lang w:val="en-GB"/>
+        </w:rPr>
+        <w:t xml:space="preserve">and could be an </w:t>
+      </w:r>
+      <w:r>
+        <w:rPr>
+          <w:lang w:val="en-GB"/>
+        </w:rPr>
+        <w:t xml:space="preserve">area </w:t>
+      </w:r>
+      <w:r>
+        <w:rPr>
+          <w:lang w:val="en-GB"/>
+        </w:rPr>
+        <w:t>of</w:t>
+      </w:r>
+      <w:r>
+        <w:rPr>
+          <w:lang w:val="en-GB"/>
+        </w:rPr>
+        <w:t xml:space="preserve"> further research.</w:t>
+      </w:r>
+      <w:r>
+        <w:rPr>
+          <w:lang w:val="en-GB"/>
+        </w:rPr>
+        <w:t xml:space="preserve"> To make it clearer that additional environmental factors as well as the mode of movability can be addressed by more complex indices,</w:t>
+      </w:r>
+      <w:r>
+        <w:rPr>
+          <w:lang w:val="en-GB"/>
+        </w:rPr>
+        <w:t xml:space="preserve"> </w:t>
+      </w:r>
+      <w:r>
+        <w:rPr>
+          <w:lang w:val="en-GB"/>
+        </w:rPr>
+        <w:t>w</w:t>
+      </w:r>
+      <w:r>
+        <w:rPr>
+          <w:lang w:val="en-GB"/>
+        </w:rPr>
+        <w:t>e made a short addition to the conclusion</w:t>
+      </w:r>
+      <w:r>
+        <w:rPr>
+          <w:lang w:val="en-GB"/>
+        </w:rPr>
+        <w:t xml:space="preserve"> (page 12, lines 31-33).</w:t>
+      </w:r>
+    </w:p>
+    <w:p>
+      <w:pPr>
+        <w:pStyle w:val="NurText"/>
+        <w:spacing w:before="120"/>
+        <w:ind w:left="709"/>
+        <w:jc w:val="both"/>
+        <w:rPr>
+          <w:lang w:val="en-GB"/>
+        </w:rPr>
+      </w:pPr>
+      <w:r>
+        <w:rPr>
+          <w:lang w:val="en-GB"/>
+        </w:rPr>
+        <w:t>In respect of the modes of mobility we added a statement (page 2, lines 3</w:t>
+      </w:r>
+      <w:r>
+        <w:rPr>
+          <w:lang w:val="en-GB"/>
+        </w:rPr>
+        <w:t>3</w:t>
+      </w:r>
+      <w:r>
+        <w:rPr>
+          <w:lang w:val="en-GB"/>
+        </w:rPr>
+        <w:t>-3</w:t>
+      </w:r>
+      <w:r>
+        <w:rPr>
+          <w:lang w:val="en-GB"/>
+        </w:rPr>
+        <w:t>5</w:t>
+      </w:r>
+      <w:r>
+        <w:rPr>
+          <w:lang w:val="en-GB"/>
+        </w:rPr>
+        <w:t xml:space="preserve">), that </w:t>
+      </w:r>
+      <w:r>
+        <w:rPr>
+          <w:lang w:val="en-GB"/>
+        </w:rPr>
+        <w:t>Steadman´s heat i</w:t>
+      </w:r>
+      <w:r>
+        <w:rPr>
+          <w:lang w:val="en-GB"/>
+        </w:rPr>
+        <w:t>ndex is calculated by assuming that the human walks at a speed of 5 km/h (1.4m/s)</w:t>
+      </w:r>
+      <w:r>
+        <w:rPr>
+          <w:lang w:val="en-GB"/>
+        </w:rPr>
+        <w:t xml:space="preserve">. </w:t>
+      </w:r>
+      <w:r>
+        <w:rPr>
+          <w:lang w:val="en-GB"/>
+        </w:rPr>
+        <w:t>We used that as assumption for our model</w:t>
+      </w:r>
+      <w:r>
+        <w:rPr>
+          <w:lang w:val="en-GB"/>
+        </w:rPr>
+        <w:t xml:space="preserve"> as well</w:t>
+      </w:r>
+      <w:r>
+        <w:rPr>
+          <w:lang w:val="en-GB"/>
+        </w:rPr>
+        <w:t xml:space="preserve">, </w:t>
+      </w:r>
+      <w:r>
+        <w:rPr>
+          <w:lang w:val="en-GB"/>
+        </w:rPr>
+        <w:t>as we motivate our work by typical walking tasks</w:t>
+      </w:r>
+      <w:r>
+        <w:rPr>
+          <w:lang w:val="en-GB"/>
+        </w:rPr>
+        <w:t xml:space="preserve">. To make </w:t>
+      </w:r>
+      <w:r>
+        <w:rPr>
+          <w:lang w:val="en-GB"/>
+        </w:rPr>
+        <w:t>our assumption</w:t>
+      </w:r>
+      <w:r>
+        <w:rPr>
+          <w:lang w:val="en-GB"/>
+        </w:rPr>
+        <w:t xml:space="preserve"> clearer, we added a short statement to the evaluation </w:t>
+      </w:r>
+      <w:r>
+        <w:rPr>
+          <w:lang w:val="en-GB"/>
+        </w:rPr>
+        <w:t xml:space="preserve">section </w:t>
+      </w:r>
+      <w:r>
+        <w:rPr>
+          <w:lang w:val="en-GB"/>
+        </w:rPr>
+        <w:t>(page 8, lines 28-29</w:t>
+      </w:r>
+      <w:r>
+        <w:rPr>
+          <w:lang w:val="en-GB"/>
+        </w:rPr>
+        <w:t>)</w:t>
+      </w:r>
+      <w:r>
+        <w:rPr>
+          <w:lang w:val="en-GB"/>
+        </w:rPr>
+        <w:t xml:space="preserve">. </w:t>
+      </w:r>
+    </w:p>
+    <w:p>
+      <w:pPr>
+        <w:pStyle w:val="NurText"/>
+        <w:spacing w:before="120"/>
+        <w:ind w:left="709"/>
+        <w:jc w:val="both"/>
+        <w:rPr>
+          <w:lang w:val="en-GB"/>
+        </w:rPr>
+      </w:pPr>
+      <w:r>
+        <w:rPr>
+          <w:lang w:val="en-GB"/>
+        </w:rPr>
+        <w:t xml:space="preserve">Taking different modes of </w:t>
+      </w:r>
+      <w:r>
+        <w:rPr>
+          <w:lang w:val="en-GB"/>
+        </w:rPr>
+        <w:t>movability</w:t>
+      </w:r>
+      <w:r>
+        <w:rPr>
+          <w:lang w:val="en-GB"/>
+        </w:rPr>
+        <w:t xml:space="preserve"> into account would be an interesting area for future research. To considered different mode of </w:t>
+      </w:r>
+      <w:r>
+        <w:rPr>
+          <w:lang w:val="en-GB"/>
+        </w:rPr>
+        <w:t>movability</w:t>
+      </w:r>
+      <w:r>
+        <w:rPr>
+          <w:lang w:val="en-GB"/>
+        </w:rPr>
+        <w:t xml:space="preserve"> not only the speed </w:t>
+      </w:r>
+      <w:r>
+        <w:rPr>
+          <w:lang w:val="en-GB"/>
+        </w:rPr>
+        <w:t>–</w:t>
+      </w:r>
+      <w:r>
+        <w:rPr>
+          <w:lang w:val="en-GB"/>
+        </w:rPr>
+        <w:t xml:space="preserve"> </w:t>
+      </w:r>
+      <w:r>
+        <w:rPr>
+          <w:lang w:val="en-GB"/>
+        </w:rPr>
+        <w:t xml:space="preserve">which has an influence on the time a person is exposed heat </w:t>
+      </w:r>
+      <w:r>
+        <w:rPr>
+          <w:lang w:val="en-GB"/>
+        </w:rPr>
+        <w:t>–</w:t>
+      </w:r>
+      <w:r>
+        <w:rPr>
+          <w:lang w:val="en-GB"/>
+        </w:rPr>
+        <w:t xml:space="preserve"> </w:t>
+      </w:r>
+      <w:r>
+        <w:rPr>
+          <w:lang w:val="en-GB"/>
+        </w:rPr>
+        <w:t>must</w:t>
+      </w:r>
+      <w:r>
+        <w:rPr>
+          <w:lang w:val="en-GB"/>
+        </w:rPr>
+        <w:t xml:space="preserve"> be considered but also the different internal heat production caused by e.g. jogging or cycling. That can be address as well by a more complex thermal comfort index. </w:t>
+      </w:r>
+    </w:p>
+    <w:p>
+      <w:pPr>
+        <w:pStyle w:val="NurText"/>
+        <w:spacing w:before="120"/>
+        <w:ind w:left="709"/>
+        <w:jc w:val="both"/>
+        <w:rPr>
+          <w:lang w:val="en-GB"/>
+        </w:rPr>
+      </w:pPr>
+      <w:r>
+        <w:rPr>
+          <w:lang w:val="en-GB"/>
+        </w:rPr>
+        <w:t xml:space="preserve">One </w:t>
+      </w:r>
+      <w:r>
+        <w:rPr>
+          <w:lang w:val="en-GB"/>
+        </w:rPr>
+        <w:t>such index could be the</w:t>
+      </w:r>
+      <w:r>
+        <w:rPr>
+          <w:lang w:val="en-GB"/>
+        </w:rPr>
+        <w:t xml:space="preserve"> </w:t>
+      </w:r>
+      <w:r>
+        <w:rPr>
+          <w:lang w:val="en-GB"/>
+        </w:rPr>
+        <w:t>u</w:t>
+      </w:r>
+      <w:r>
+        <w:rPr>
+          <w:lang w:val="en-GB"/>
+        </w:rPr>
+        <w:t>nive</w:t>
+      </w:r>
+      <w:r>
+        <w:rPr>
+          <w:lang w:val="en-GB"/>
+        </w:rPr>
+        <w:t>rsal thermal climate index UTCI</w:t>
+      </w:r>
+      <w:sdt>
+        <w:sdtPr>
+          <w:rPr>
+            <w:lang w:val="en-GB"/>
+          </w:rPr>
+          <w:id w:val="2111387389"/>
+          <w:citation/>
+        </w:sdtPr>
+        <w:sdtEndPr/>
+        <w:sdtContent>
+          <w:r>
+            <w:rPr>
+              <w:lang w:val="en-GB"/>
+            </w:rPr>
+            <w:fldChar w:fldCharType="begin"/>
+          </w:r>
+          <w:r>
+            <w:instrText xml:space="preserve"> CITATION Jendritzky2010 \l 1031 </w:instrText>
+          </w:r>
+          <w:r>
+            <w:rPr>
+              <w:lang w:val="en-GB"/>
+            </w:rPr>
+            <w:fldChar w:fldCharType="separate"/>
+          </w:r>
+          <w:r>
+            <w:rPr>
+              <w:noProof/>
+            </w:rPr>
+            <w:t xml:space="preserve"> (Jendritzky, et al., 2010)</w:t>
+          </w:r>
+          <w:r>
+            <w:rPr>
+              <w:lang w:val="en-GB"/>
+            </w:rPr>
+            <w:fldChar w:fldCharType="end"/>
+          </w:r>
+        </w:sdtContent>
+      </w:sdt>
+      <w:r>
+        <w:rPr>
+          <w:lang w:val="en-GB"/>
+        </w:rPr>
+        <w:t>. In Addition to Steadman’s heat index the UTCI takes the wind and mean radiant temperature in to account. E</w:t>
+      </w:r>
+      <w:r>
+        <w:rPr>
+          <w:lang w:val="en-GB"/>
+        </w:rPr>
+        <w:t>specially</w:t>
+      </w:r>
+      <w:r>
+        <w:rPr>
+          <w:lang w:val="en-GB"/>
+        </w:rPr>
+        <w:t xml:space="preserve"> the mean radiant temperature is important in this context, because it is a single measure for the </w:t>
+      </w:r>
+      <w:r>
+        <w:rPr>
+          <w:lang w:val="en-GB"/>
+        </w:rPr>
+        <w:t>human-biometeorological influence of short- and long-wave</w:t>
+      </w:r>
+      <w:r>
+        <w:rPr>
+          <w:lang w:val="en-GB"/>
+        </w:rPr>
+        <w:t xml:space="preserve"> </w:t>
+      </w:r>
+      <w:r>
+        <w:rPr>
+          <w:lang w:val="en-GB"/>
+        </w:rPr>
+        <w:t>radiation flux</w:t>
+      </w:r>
+      <w:r>
+        <w:rPr>
+          <w:lang w:val="en-GB"/>
+        </w:rPr>
+        <w:t xml:space="preserve">, including direct and reflected solar radiation </w:t>
+      </w:r>
+      <w:sdt>
+        <w:sdtPr>
+          <w:rPr>
+            <w:lang w:val="en-GB"/>
+          </w:rPr>
+          <w:id w:val="1596599341"/>
+          <w:citation/>
+        </w:sdtPr>
+        <w:sdtEndPr/>
+        <w:sdtContent>
+          <w:r>
+            <w:rPr>
+              <w:lang w:val="en-GB"/>
+            </w:rPr>
+            <w:fldChar w:fldCharType="begin"/>
+          </w:r>
+          <w:r>
+            <w:instrText xml:space="preserve">CITATION Matzarakis2009 \t  \l 1031 </w:instrText>
+          </w:r>
+          <w:r>
+            <w:rPr>
+              <w:lang w:val="en-GB"/>
+            </w:rPr>
+            <w:fldChar w:fldCharType="separate"/>
+          </w:r>
+          <w:r>
+            <w:rPr>
+              <w:noProof/>
+            </w:rPr>
+            <w:t>(Matzarakis, Rutz, &amp; Mayer, 2009)</w:t>
+          </w:r>
+          <w:r>
+            <w:rPr>
+              <w:lang w:val="en-GB"/>
+            </w:rPr>
+            <w:fldChar w:fldCharType="end"/>
+          </w:r>
+        </w:sdtContent>
+      </w:sdt>
+      <w:r>
+        <w:rPr>
+          <w:lang w:val="en-GB"/>
+        </w:rPr>
+        <w:t xml:space="preserve">. Furthermore, other factors like closing or the internal heat production caused by different activities </w:t>
+      </w:r>
+      <w:r>
+        <w:rPr>
+          <w:lang w:val="en-GB"/>
+        </w:rPr>
+        <w:t>are</w:t>
+      </w:r>
+      <w:r>
+        <w:rPr>
+          <w:lang w:val="en-GB"/>
+        </w:rPr>
+        <w:t xml:space="preserve"> </w:t>
+      </w:r>
+      <w:r>
+        <w:rPr>
+          <w:lang w:val="en-GB"/>
+        </w:rPr>
+        <w:t>considered</w:t>
+      </w:r>
+      <w:r>
+        <w:rPr>
+          <w:lang w:val="en-GB"/>
+        </w:rPr>
+        <w:t xml:space="preserve"> by the UTCI. </w:t>
+      </w:r>
+    </w:p>
+    <w:sdt>
+      <w:sdtPr>
+        <w:id w:val="613258247"/>
+        <w:docPartObj>
+          <w:docPartGallery w:val="Bibliographies"/>
+          <w:docPartUnique/>
+        </w:docPartObj>
+      </w:sdtPr>
+      <w:sdtEndPr>
+        <w:rPr>
+          <w:rFonts w:asciiTheme="minorHAnsi" w:eastAsiaTheme="minorHAnsi" w:hAnsiTheme="minorHAnsi" w:cstheme="minorBidi"/>
+          <w:b w:val="0"/>
+          <w:bCs w:val="0"/>
+          <w:color w:val="auto"/>
+          <w:sz w:val="22"/>
+          <w:szCs w:val="22"/>
+          <w:lang w:val="en-US" w:eastAsia="en-US"/>
+        </w:rPr>
+      </w:sdtEndPr>
+      <w:sdtContent>
+        <w:p>
+          <w:pPr>
+            <w:pStyle w:val="berschrift1"/>
+            <w:rPr>
+              <w:lang w:val="en-GB"/>
+            </w:rPr>
+          </w:pPr>
+          <w:r>
+            <w:rPr>
+              <w:lang w:val="en-GB"/>
+            </w:rPr>
+            <w:t>References</w:t>
+          </w:r>
+        </w:p>
+        <w:sdt>
+          <w:sdtPr>
+            <w:id w:val="111145805"/>
+            <w:bibliography/>
+          </w:sdtPr>
+          <w:sdtContent>
+            <w:p>
+              <w:pPr>
+                <w:pStyle w:val="Literaturverzeichnis"/>
+                <w:ind w:left="720" w:hanging="720"/>
+                <w:rPr>
+                  <w:noProof/>
+                  <w:sz w:val="24"/>
+                  <w:szCs w:val="24"/>
+                  <w:lang w:val="en-GB"/>
+                </w:rPr>
+              </w:pPr>
+              <w:r>
+                <w:fldChar w:fldCharType="begin"/>
+              </w:r>
+              <w:r>
+                <w:instrText>BIBLIOGRAPHY</w:instrText>
+              </w:r>
+              <w:r>
+                <w:fldChar w:fldCharType="separate"/>
+              </w:r>
+              <w:r>
+                <w:rPr>
+                  <w:noProof/>
+                  <w:lang w:val="en-GB"/>
+                </w:rPr>
+                <w:t xml:space="preserve">Basu, R., &amp; Samet, J. M. (2002, 12). Relation between Elevated Ambient Temperature and Mortality: A Review of the Epidemiologic Evidence. </w:t>
+              </w:r>
+              <w:r>
+                <w:rPr>
+                  <w:i/>
+                  <w:iCs/>
+                  <w:noProof/>
+                  <w:lang w:val="en-GB"/>
+                </w:rPr>
+                <w:t>Epidemiologic Reviews, 24</w:t>
+              </w:r>
+              <w:r>
+                <w:rPr>
+                  <w:noProof/>
+                  <w:lang w:val="en-GB"/>
+                </w:rPr>
+                <w:t>, 190-202. doi:10.1093/epirev/mxf007</w:t>
+              </w:r>
+            </w:p>
+            <w:p>
+              <w:pPr>
+                <w:pStyle w:val="Literaturverzeichnis"/>
+                <w:ind w:left="720" w:hanging="720"/>
+                <w:rPr>
+                  <w:noProof/>
+                  <w:lang w:val="en-GB"/>
+                </w:rPr>
+              </w:pPr>
+              <w:r>
+                <w:rPr>
+                  <w:noProof/>
+                  <w:lang w:val="en-GB"/>
+                </w:rPr>
+                <w:t xml:space="preserve">Hübler, M., Klepper, G., &amp; Peterson, S. (2007). </w:t>
+              </w:r>
+              <w:r>
+                <w:rPr>
+                  <w:i/>
+                  <w:iCs/>
+                  <w:noProof/>
+                  <w:lang w:val="en-GB"/>
+                </w:rPr>
+                <w:t>Costs of Climate Change: The Effects of Rising Temperatures on Health and Productivity in Germany.</w:t>
+              </w:r>
+              <w:r>
+                <w:rPr>
+                  <w:noProof/>
+                  <w:lang w:val="en-GB"/>
+                </w:rPr>
+                <w:t xml:space="preserve"> Kiel Working Paper 1321, Kiel Institute for the World Economy, Kiel. Retrieved from https://www.ifw-members.ifw-kiel.de/publications/costs-of-climate-change-the-effects-of-rising-temperatures-on-health-and-productivity-1/Costs%20of%20Climate%20Change%2009-2007.pdf</w:t>
+              </w:r>
+            </w:p>
+            <w:p>
+              <w:pPr>
+                <w:pStyle w:val="Literaturverzeichnis"/>
+                <w:ind w:left="720" w:hanging="720"/>
+                <w:rPr>
+                  <w:noProof/>
+                  <w:lang w:val="en-GB"/>
+                </w:rPr>
+              </w:pPr>
+              <w:r>
+                <w:rPr>
+                  <w:noProof/>
+                  <w:lang w:val="en-GB"/>
+                </w:rPr>
+                <w:t xml:space="preserve">Jendritzky, G., Bröde, P., Fiala, D., Havenith, G., Weihs, P., Batchvarova, E., &amp; DeDear, R. (2010). The Universal Thermal Climate Index UTCI. In A. Matzarakis, H. Mayer, &amp; F.-M. Chmielewski (Ed.), </w:t>
+              </w:r>
+              <w:r>
+                <w:rPr>
+                  <w:i/>
+                  <w:iCs/>
+                  <w:noProof/>
+                  <w:lang w:val="en-GB"/>
+                </w:rPr>
+                <w:t>Proceedings of the 7th Conference on Biometeorology, Freiburg, Germany, April 12-14th, 2010</w:t>
+              </w:r>
+              <w:r>
+                <w:rPr>
+                  <w:noProof/>
+                  <w:lang w:val="en-GB"/>
+                </w:rPr>
+                <w:t xml:space="preserve">, </w:t>
+              </w:r>
+              <w:r>
+                <w:rPr>
+                  <w:i/>
+                  <w:iCs/>
+                  <w:noProof/>
+                  <w:lang w:val="en-GB"/>
+                </w:rPr>
+                <w:t>20</w:t>
+              </w:r>
+              <w:r>
+                <w:rPr>
+                  <w:noProof/>
+                  <w:lang w:val="en-GB"/>
+                </w:rPr>
+                <w:t>, pp. 184-188. Freibug. Retrieved from http://www.mif.uni-freiburg.de/biomet/bm7/report20.pdf</w:t>
+              </w:r>
+            </w:p>
+            <w:p>
+              <w:pPr>
+                <w:pStyle w:val="Literaturverzeichnis"/>
+                <w:ind w:left="720" w:hanging="720"/>
+                <w:rPr>
+                  <w:noProof/>
+                  <w:lang w:val="en-GB"/>
+                </w:rPr>
+              </w:pPr>
+              <w:r>
+                <w:rPr>
+                  <w:noProof/>
+                  <w:lang w:val="en-GB"/>
+                </w:rPr>
+                <w:t xml:space="preserve">Matzarakis, A., Rutz, F., &amp; Mayer, H. (2009). Modelling radiation fluxes in simple and complex environments: basics of the RayMan model. </w:t>
+              </w:r>
+              <w:r>
+                <w:rPr>
+                  <w:i/>
+                  <w:iCs/>
+                  <w:noProof/>
+                  <w:lang w:val="en-GB"/>
+                </w:rPr>
+                <w:t>International Journal of Biometeorology, 54</w:t>
+              </w:r>
+              <w:r>
+                <w:rPr>
+                  <w:noProof/>
+                  <w:lang w:val="en-GB"/>
+                </w:rPr>
+                <w:t>, 131-139. doi:10.1007/s00484-009-0261-0</w:t>
+              </w:r>
+            </w:p>
+            <w:p>
+              <w:r>
+                <w:rPr>
+                  <w:b/>
+                  <w:bCs/>
+                  <w:noProof/>
+                </w:rPr>
+                <w:fldChar w:fldCharType="end"/>
+              </w:r>
+            </w:p>
+            <w:bookmarkStart w:id="0" w:name="_GoBack" w:displacedByCustomXml="next"/>
+            <w:bookmarkEnd w:id="0" w:displacedByCustomXml="next"/>
+          </w:sdtContent>
+        </w:sdt>
+      </w:sdtContent>
+    </w:sdt>
     <w:sectPr>
+      <w:footerReference w:type="even" r:id="rId8"/>
+      <w:footerReference w:type="default" r:id="rId9"/>
       <w:pgSz w:w="12240" w:h="15840"/>
       <w:pgMar w:top="1417" w:right="1417" w:bottom="1134" w:left="1417" w:header="708" w:footer="708" w:gutter="0"/>
       <w:cols w:space="708"/>
@@ -322,12 +1536,262 @@
 </w:document>
 </file>
 
+<file path=word/endnotes.xml><?xml version="1.0" encoding="utf-8"?>
+<w:endnotes xmlns:wpc="http://schemas.microsoft.com/office/word/2010/wordprocessingCanvas" xmlns:mo="http://schemas.microsoft.com/office/mac/office/2008/main" xmlns:mc="http://schemas.openxmlformats.org/markup-compatibility/2006" xmlns:mv="urn:schemas-microsoft-com:mac:vml" xmlns:o="urn:schemas-microsoft-com:office:office" xmlns:r="http://schemas.openxmlformats.org/officeDocument/2006/relationships" xmlns:m="http://schemas.openxmlformats.org/officeDocument/2006/math" xmlns:v="urn:schemas-microsoft-com:vml" xmlns:wp14="http://schemas.microsoft.com/office/word/2010/wordprocessingDrawing" xmlns:wp="http://schemas.openxmlformats.org/drawingml/2006/wordprocessingDrawing" xmlns:w10="urn:schemas-microsoft-com:office:word" xmlns:w="http://schemas.openxmlformats.org/wordprocessingml/2006/main" xmlns:w14="http://schemas.microsoft.com/office/word/2010/wordml" xmlns:w15="http://schemas.microsoft.com/office/word/2012/wordml" xmlns:wpg="http://schemas.microsoft.com/office/word/2010/wordprocessingGroup" xmlns:wpi="http://schemas.microsoft.com/office/word/2010/wordprocessingInk" xmlns:wne="http://schemas.microsoft.com/office/word/2006/wordml" xmlns:wps="http://schemas.microsoft.com/office/word/2010/wordprocessingShape" mc:Ignorable="w14 w15 wp14">
+  <w:endnote w:type="separator" w:id="-1">
+    <w:p>
+      <w:pPr>
+        <w:spacing w:after="0" w:line="240" w:lineRule="auto"/>
+      </w:pPr>
+      <w:r>
+        <w:separator/>
+      </w:r>
+    </w:p>
+  </w:endnote>
+  <w:endnote w:type="continuationSeparator" w:id="0">
+    <w:p>
+      <w:pPr>
+        <w:spacing w:after="0" w:line="240" w:lineRule="auto"/>
+      </w:pPr>
+      <w:r>
+        <w:continuationSeparator/>
+      </w:r>
+    </w:p>
+  </w:endnote>
+</w:endnotes>
+</file>
+
+<file path=word/footer1.xml><?xml version="1.0" encoding="utf-8"?>
+<w:ftr xmlns:wpc="http://schemas.microsoft.com/office/word/2010/wordprocessingCanvas" xmlns:mo="http://schemas.microsoft.com/office/mac/office/2008/main" xmlns:mc="http://schemas.openxmlformats.org/markup-compatibility/2006" xmlns:mv="urn:schemas-microsoft-com:mac:vml" xmlns:o="urn:schemas-microsoft-com:office:office" xmlns:r="http://schemas.openxmlformats.org/officeDocument/2006/relationships" xmlns:m="http://schemas.openxmlformats.org/officeDocument/2006/math" xmlns:v="urn:schemas-microsoft-com:vml" xmlns:wp14="http://schemas.microsoft.com/office/word/2010/wordprocessingDrawing" xmlns:wp="http://schemas.openxmlformats.org/drawingml/2006/wordprocessingDrawing" xmlns:w10="urn:schemas-microsoft-com:office:word" xmlns:w="http://schemas.openxmlformats.org/wordprocessingml/2006/main" xmlns:w14="http://schemas.microsoft.com/office/word/2010/wordml" xmlns:w15="http://schemas.microsoft.com/office/word/2012/wordml" xmlns:wpg="http://schemas.microsoft.com/office/word/2010/wordprocessingGroup" xmlns:wpi="http://schemas.microsoft.com/office/word/2010/wordprocessingInk" xmlns:wne="http://schemas.microsoft.com/office/word/2006/wordml" xmlns:wps="http://schemas.microsoft.com/office/word/2010/wordprocessingShape" mc:Ignorable="w14 w15 wp14">
+  <w:p>
+    <w:pPr>
+      <w:pStyle w:val="Fuzeile"/>
+      <w:framePr w:wrap="none" w:vAnchor="text" w:hAnchor="margin" w:xAlign="center" w:y="1"/>
+      <w:rPr>
+        <w:rStyle w:val="Seitenzahl"/>
+      </w:rPr>
+    </w:pPr>
+    <w:r>
+      <w:rPr>
+        <w:rStyle w:val="Seitenzahl"/>
+      </w:rPr>
+      <w:fldChar w:fldCharType="begin"/>
+    </w:r>
+    <w:r>
+      <w:rPr>
+        <w:rStyle w:val="Seitenzahl"/>
+      </w:rPr>
+      <w:instrText xml:space="preserve">PAGE  </w:instrText>
+    </w:r>
+    <w:r>
+      <w:rPr>
+        <w:rStyle w:val="Seitenzahl"/>
+      </w:rPr>
+      <w:fldChar w:fldCharType="end"/>
+    </w:r>
+  </w:p>
+  <w:p>
+    <w:pPr>
+      <w:pStyle w:val="Fuzeile"/>
+    </w:pPr>
+  </w:p>
+</w:ftr>
+</file>
+
+<file path=word/footer2.xml><?xml version="1.0" encoding="utf-8"?>
+<w:ftr xmlns:wpc="http://schemas.microsoft.com/office/word/2010/wordprocessingCanvas" xmlns:mo="http://schemas.microsoft.com/office/mac/office/2008/main" xmlns:mc="http://schemas.openxmlformats.org/markup-compatibility/2006" xmlns:mv="urn:schemas-microsoft-com:mac:vml" xmlns:o="urn:schemas-microsoft-com:office:office" xmlns:r="http://schemas.openxmlformats.org/officeDocument/2006/relationships" xmlns:m="http://schemas.openxmlformats.org/officeDocument/2006/math" xmlns:v="urn:schemas-microsoft-com:vml" xmlns:wp14="http://schemas.microsoft.com/office/word/2010/wordprocessingDrawing" xmlns:wp="http://schemas.openxmlformats.org/drawingml/2006/wordprocessingDrawing" xmlns:w10="urn:schemas-microsoft-com:office:word" xmlns:w="http://schemas.openxmlformats.org/wordprocessingml/2006/main" xmlns:w14="http://schemas.microsoft.com/office/word/2010/wordml" xmlns:w15="http://schemas.microsoft.com/office/word/2012/wordml" xmlns:wpg="http://schemas.microsoft.com/office/word/2010/wordprocessingGroup" xmlns:wpi="http://schemas.microsoft.com/office/word/2010/wordprocessingInk" xmlns:wne="http://schemas.microsoft.com/office/word/2006/wordml" xmlns:wps="http://schemas.microsoft.com/office/word/2010/wordprocessingShape" mc:Ignorable="w14 w15 wp14">
+  <w:p>
+    <w:pPr>
+      <w:pStyle w:val="Fuzeile"/>
+      <w:framePr w:wrap="none" w:vAnchor="text" w:hAnchor="margin" w:xAlign="center" w:y="1"/>
+      <w:rPr>
+        <w:rStyle w:val="Seitenzahl"/>
+      </w:rPr>
+    </w:pPr>
+    <w:r>
+      <w:rPr>
+        <w:rStyle w:val="Seitenzahl"/>
+      </w:rPr>
+      <w:fldChar w:fldCharType="begin"/>
+    </w:r>
+    <w:r>
+      <w:rPr>
+        <w:rStyle w:val="Seitenzahl"/>
+      </w:rPr>
+      <w:instrText xml:space="preserve">PAGE  </w:instrText>
+    </w:r>
+    <w:r>
+      <w:rPr>
+        <w:rStyle w:val="Seitenzahl"/>
+      </w:rPr>
+      <w:fldChar w:fldCharType="separate"/>
+    </w:r>
+    <w:r>
+      <w:rPr>
+        <w:rStyle w:val="Seitenzahl"/>
+        <w:noProof/>
+      </w:rPr>
+      <w:t>1</w:t>
+    </w:r>
+    <w:r>
+      <w:rPr>
+        <w:rStyle w:val="Seitenzahl"/>
+      </w:rPr>
+      <w:fldChar w:fldCharType="end"/>
+    </w:r>
+  </w:p>
+  <w:p>
+    <w:pPr>
+      <w:pStyle w:val="Fuzeile"/>
+    </w:pPr>
+  </w:p>
+</w:ftr>
+</file>
+
+<file path=word/footnotes.xml><?xml version="1.0" encoding="utf-8"?>
+<w:footnotes xmlns:wpc="http://schemas.microsoft.com/office/word/2010/wordprocessingCanvas" xmlns:mo="http://schemas.microsoft.com/office/mac/office/2008/main" xmlns:mc="http://schemas.openxmlformats.org/markup-compatibility/2006" xmlns:mv="urn:schemas-microsoft-com:mac:vml" xmlns:o="urn:schemas-microsoft-com:office:office" xmlns:r="http://schemas.openxmlformats.org/officeDocument/2006/relationships" xmlns:m="http://schemas.openxmlformats.org/officeDocument/2006/math" xmlns:v="urn:schemas-microsoft-com:vml" xmlns:wp14="http://schemas.microsoft.com/office/word/2010/wordprocessingDrawing" xmlns:wp="http://schemas.openxmlformats.org/drawingml/2006/wordprocessingDrawing" xmlns:w10="urn:schemas-microsoft-com:office:word" xmlns:w="http://schemas.openxmlformats.org/wordprocessingml/2006/main" xmlns:w14="http://schemas.microsoft.com/office/word/2010/wordml" xmlns:w15="http://schemas.microsoft.com/office/word/2012/wordml" xmlns:wpg="http://schemas.microsoft.com/office/word/2010/wordprocessingGroup" xmlns:wpi="http://schemas.microsoft.com/office/word/2010/wordprocessingInk" xmlns:wne="http://schemas.microsoft.com/office/word/2006/wordml" xmlns:wps="http://schemas.microsoft.com/office/word/2010/wordprocessingShape" mc:Ignorable="w14 w15 wp14">
+  <w:footnote w:type="separator" w:id="-1">
+    <w:p>
+      <w:pPr>
+        <w:spacing w:after="0" w:line="240" w:lineRule="auto"/>
+      </w:pPr>
+      <w:r>
+        <w:separator/>
+      </w:r>
+    </w:p>
+  </w:footnote>
+  <w:footnote w:type="continuationSeparator" w:id="0">
+    <w:p>
+      <w:pPr>
+        <w:spacing w:after="0" w:line="240" w:lineRule="auto"/>
+      </w:pPr>
+      <w:r>
+        <w:continuationSeparator/>
+      </w:r>
+    </w:p>
+  </w:footnote>
+</w:footnotes>
+</file>
+
 <file path=word/numbering.xml><?xml version="1.0" encoding="utf-8"?>
-<w:numbering xmlns:wpc="http://schemas.microsoft.com/office/word/2010/wordprocessingCanvas" xmlns:mc="http://schemas.openxmlformats.org/markup-compatibility/2006" xmlns:o="urn:schemas-microsoft-com:office:office" xmlns:r="http://schemas.openxmlformats.org/officeDocument/2006/relationships" xmlns:m="http://schemas.openxmlformats.org/officeDocument/2006/math" xmlns:v="urn:schemas-microsoft-com:vml" xmlns:wp14="http://schemas.microsoft.com/office/word/2010/wordprocessingDrawing" xmlns:wp="http://schemas.openxmlformats.org/drawingml/2006/wordprocessingDrawing" xmlns:w10="urn:schemas-microsoft-com:office:word" xmlns:w="http://schemas.openxmlformats.org/wordprocessingml/2006/main" xmlns:w14="http://schemas.microsoft.com/office/word/2010/wordml" xmlns:w15="http://schemas.microsoft.com/office/word/2012/wordml" xmlns:wpg="http://schemas.microsoft.com/office/word/2010/wordprocessingGroup" xmlns:wpi="http://schemas.microsoft.com/office/word/2010/wordprocessingInk" xmlns:wne="http://schemas.microsoft.com/office/word/2006/wordml" xmlns:wps="http://schemas.microsoft.com/office/word/2010/wordprocessingShape" mc:Ignorable="w14 w15 wp14">
-  <w:abstractNum w:abstractNumId="0" w15:restartNumberingAfterBreak="0">
+<w:numbering xmlns:wpc="http://schemas.microsoft.com/office/word/2010/wordprocessingCanvas" xmlns:mo="http://schemas.microsoft.com/office/mac/office/2008/main" xmlns:mc="http://schemas.openxmlformats.org/markup-compatibility/2006" xmlns:mv="urn:schemas-microsoft-com:mac:vml" xmlns:o="urn:schemas-microsoft-com:office:office" xmlns:r="http://schemas.openxmlformats.org/officeDocument/2006/relationships" xmlns:m="http://schemas.openxmlformats.org/officeDocument/2006/math" xmlns:v="urn:schemas-microsoft-com:vml" xmlns:wp14="http://schemas.microsoft.com/office/word/2010/wordprocessingDrawing" xmlns:wp="http://schemas.openxmlformats.org/drawingml/2006/wordprocessingDrawing" xmlns:w10="urn:schemas-microsoft-com:office:word" xmlns:w="http://schemas.openxmlformats.org/wordprocessingml/2006/main" xmlns:w14="http://schemas.microsoft.com/office/word/2010/wordml" xmlns:w15="http://schemas.microsoft.com/office/word/2012/wordml" xmlns:wpg="http://schemas.microsoft.com/office/word/2010/wordprocessingGroup" xmlns:wpi="http://schemas.microsoft.com/office/word/2010/wordprocessingInk" xmlns:wne="http://schemas.microsoft.com/office/word/2006/wordml" xmlns:wps="http://schemas.microsoft.com/office/word/2010/wordprocessingShape" mc:Ignorable="w14 w15 wp14">
+  <w:abstractNum w:abstractNumId="0">
+    <w:nsid w:val="10AB1DA8"/>
+    <w:multiLevelType w:val="hybridMultilevel"/>
+    <w:tmpl w:val="D514210A"/>
+    <w:lvl w:ilvl="0" w:tplc="04070001">
+      <w:start w:val="1"/>
+      <w:numFmt w:val="bullet"/>
+      <w:lvlText w:val=""/>
+      <w:lvlJc w:val="left"/>
+      <w:pPr>
+        <w:ind w:left="720" w:hanging="360"/>
+      </w:pPr>
+      <w:rPr>
+        <w:rFonts w:ascii="Symbol" w:hAnsi="Symbol" w:hint="default"/>
+      </w:rPr>
+    </w:lvl>
+    <w:lvl w:ilvl="1" w:tplc="04070003" w:tentative="1">
+      <w:start w:val="1"/>
+      <w:numFmt w:val="bullet"/>
+      <w:lvlText w:val="o"/>
+      <w:lvlJc w:val="left"/>
+      <w:pPr>
+        <w:ind w:left="1440" w:hanging="360"/>
+      </w:pPr>
+      <w:rPr>
+        <w:rFonts w:ascii="Courier New" w:hAnsi="Courier New" w:cs="Courier New" w:hint="default"/>
+      </w:rPr>
+    </w:lvl>
+    <w:lvl w:ilvl="2" w:tplc="04070005" w:tentative="1">
+      <w:start w:val="1"/>
+      <w:numFmt w:val="bullet"/>
+      <w:lvlText w:val=""/>
+      <w:lvlJc w:val="left"/>
+      <w:pPr>
+        <w:ind w:left="2160" w:hanging="360"/>
+      </w:pPr>
+      <w:rPr>
+        <w:rFonts w:ascii="Wingdings" w:hAnsi="Wingdings" w:hint="default"/>
+      </w:rPr>
+    </w:lvl>
+    <w:lvl w:ilvl="3" w:tplc="04070001" w:tentative="1">
+      <w:start w:val="1"/>
+      <w:numFmt w:val="bullet"/>
+      <w:lvlText w:val=""/>
+      <w:lvlJc w:val="left"/>
+      <w:pPr>
+        <w:ind w:left="2880" w:hanging="360"/>
+      </w:pPr>
+      <w:rPr>
+        <w:rFonts w:ascii="Symbol" w:hAnsi="Symbol" w:hint="default"/>
+      </w:rPr>
+    </w:lvl>
+    <w:lvl w:ilvl="4" w:tplc="04070003" w:tentative="1">
+      <w:start w:val="1"/>
+      <w:numFmt w:val="bullet"/>
+      <w:lvlText w:val="o"/>
+      <w:lvlJc w:val="left"/>
+      <w:pPr>
+        <w:ind w:left="3600" w:hanging="360"/>
+      </w:pPr>
+      <w:rPr>
+        <w:rFonts w:ascii="Courier New" w:hAnsi="Courier New" w:cs="Courier New" w:hint="default"/>
+      </w:rPr>
+    </w:lvl>
+    <w:lvl w:ilvl="5" w:tplc="04070005" w:tentative="1">
+      <w:start w:val="1"/>
+      <w:numFmt w:val="bullet"/>
+      <w:lvlText w:val=""/>
+      <w:lvlJc w:val="left"/>
+      <w:pPr>
+        <w:ind w:left="4320" w:hanging="360"/>
+      </w:pPr>
+      <w:rPr>
+        <w:rFonts w:ascii="Wingdings" w:hAnsi="Wingdings" w:hint="default"/>
+      </w:rPr>
+    </w:lvl>
+    <w:lvl w:ilvl="6" w:tplc="04070001" w:tentative="1">
+      <w:start w:val="1"/>
+      <w:numFmt w:val="bullet"/>
+      <w:lvlText w:val=""/>
+      <w:lvlJc w:val="left"/>
+      <w:pPr>
+        <w:ind w:left="5040" w:hanging="360"/>
+      </w:pPr>
+      <w:rPr>
+        <w:rFonts w:ascii="Symbol" w:hAnsi="Symbol" w:hint="default"/>
+      </w:rPr>
+    </w:lvl>
+    <w:lvl w:ilvl="7" w:tplc="04070003" w:tentative="1">
+      <w:start w:val="1"/>
+      <w:numFmt w:val="bullet"/>
+      <w:lvlText w:val="o"/>
+      <w:lvlJc w:val="left"/>
+      <w:pPr>
+        <w:ind w:left="5760" w:hanging="360"/>
+      </w:pPr>
+      <w:rPr>
+        <w:rFonts w:ascii="Courier New" w:hAnsi="Courier New" w:cs="Courier New" w:hint="default"/>
+      </w:rPr>
+    </w:lvl>
+    <w:lvl w:ilvl="8" w:tplc="04070005" w:tentative="1">
+      <w:start w:val="1"/>
+      <w:numFmt w:val="bullet"/>
+      <w:lvlText w:val=""/>
+      <w:lvlJc w:val="left"/>
+      <w:pPr>
+        <w:ind w:left="6480" w:hanging="360"/>
+      </w:pPr>
+      <w:rPr>
+        <w:rFonts w:ascii="Wingdings" w:hAnsi="Wingdings" w:hint="default"/>
+      </w:rPr>
+    </w:lvl>
+  </w:abstractNum>
+  <w:abstractNum w:abstractNumId="1">
     <w:nsid w:val="25D80039"/>
     <w:multiLevelType w:val="hybridMultilevel"/>
-    <w:tmpl w:val="821AC6D6"/>
+    <w:tmpl w:val="4DE0EC1E"/>
     <w:lvl w:ilvl="0" w:tplc="DD524F0A">
       <w:numFmt w:val="bullet"/>
       <w:lvlText w:val=""/>
@@ -430,6 +1894,344 @@
       <w:lvlJc w:val="left"/>
       <w:pPr>
         <w:ind w:left="6840" w:hanging="360"/>
+      </w:pPr>
+      <w:rPr>
+        <w:rFonts w:ascii="Wingdings" w:hAnsi="Wingdings" w:hint="default"/>
+      </w:rPr>
+    </w:lvl>
+  </w:abstractNum>
+  <w:abstractNum w:abstractNumId="2">
+    <w:nsid w:val="2A3A30AE"/>
+    <w:multiLevelType w:val="hybridMultilevel"/>
+    <w:tmpl w:val="9BB86BA0"/>
+    <w:lvl w:ilvl="0" w:tplc="0407000F">
+      <w:start w:val="1"/>
+      <w:numFmt w:val="decimal"/>
+      <w:lvlText w:val="%1."/>
+      <w:lvlJc w:val="left"/>
+      <w:pPr>
+        <w:ind w:left="360" w:hanging="360"/>
+      </w:pPr>
+      <w:rPr>
+        <w:rFonts w:hint="default"/>
+      </w:rPr>
+    </w:lvl>
+    <w:lvl w:ilvl="1" w:tplc="04070003">
+      <w:start w:val="1"/>
+      <w:numFmt w:val="bullet"/>
+      <w:lvlText w:val="o"/>
+      <w:lvlJc w:val="left"/>
+      <w:pPr>
+        <w:ind w:left="1080" w:hanging="360"/>
+      </w:pPr>
+      <w:rPr>
+        <w:rFonts w:ascii="Courier New" w:hAnsi="Courier New" w:cs="Courier New" w:hint="default"/>
+      </w:rPr>
+    </w:lvl>
+    <w:lvl w:ilvl="2" w:tplc="04070005" w:tentative="1">
+      <w:start w:val="1"/>
+      <w:numFmt w:val="bullet"/>
+      <w:lvlText w:val=""/>
+      <w:lvlJc w:val="left"/>
+      <w:pPr>
+        <w:ind w:left="1800" w:hanging="360"/>
+      </w:pPr>
+      <w:rPr>
+        <w:rFonts w:ascii="Wingdings" w:hAnsi="Wingdings" w:hint="default"/>
+      </w:rPr>
+    </w:lvl>
+    <w:lvl w:ilvl="3" w:tplc="04070001" w:tentative="1">
+      <w:start w:val="1"/>
+      <w:numFmt w:val="bullet"/>
+      <w:lvlText w:val=""/>
+      <w:lvlJc w:val="left"/>
+      <w:pPr>
+        <w:ind w:left="2520" w:hanging="360"/>
+      </w:pPr>
+      <w:rPr>
+        <w:rFonts w:ascii="Symbol" w:hAnsi="Symbol" w:hint="default"/>
+      </w:rPr>
+    </w:lvl>
+    <w:lvl w:ilvl="4" w:tplc="04070003" w:tentative="1">
+      <w:start w:val="1"/>
+      <w:numFmt w:val="bullet"/>
+      <w:lvlText w:val="o"/>
+      <w:lvlJc w:val="left"/>
+      <w:pPr>
+        <w:ind w:left="3240" w:hanging="360"/>
+      </w:pPr>
+      <w:rPr>
+        <w:rFonts w:ascii="Courier New" w:hAnsi="Courier New" w:cs="Courier New" w:hint="default"/>
+      </w:rPr>
+    </w:lvl>
+    <w:lvl w:ilvl="5" w:tplc="04070005" w:tentative="1">
+      <w:start w:val="1"/>
+      <w:numFmt w:val="bullet"/>
+      <w:lvlText w:val=""/>
+      <w:lvlJc w:val="left"/>
+      <w:pPr>
+        <w:ind w:left="3960" w:hanging="360"/>
+      </w:pPr>
+      <w:rPr>
+        <w:rFonts w:ascii="Wingdings" w:hAnsi="Wingdings" w:hint="default"/>
+      </w:rPr>
+    </w:lvl>
+    <w:lvl w:ilvl="6" w:tplc="04070001" w:tentative="1">
+      <w:start w:val="1"/>
+      <w:numFmt w:val="bullet"/>
+      <w:lvlText w:val=""/>
+      <w:lvlJc w:val="left"/>
+      <w:pPr>
+        <w:ind w:left="4680" w:hanging="360"/>
+      </w:pPr>
+      <w:rPr>
+        <w:rFonts w:ascii="Symbol" w:hAnsi="Symbol" w:hint="default"/>
+      </w:rPr>
+    </w:lvl>
+    <w:lvl w:ilvl="7" w:tplc="04070003" w:tentative="1">
+      <w:start w:val="1"/>
+      <w:numFmt w:val="bullet"/>
+      <w:lvlText w:val="o"/>
+      <w:lvlJc w:val="left"/>
+      <w:pPr>
+        <w:ind w:left="5400" w:hanging="360"/>
+      </w:pPr>
+      <w:rPr>
+        <w:rFonts w:ascii="Courier New" w:hAnsi="Courier New" w:cs="Courier New" w:hint="default"/>
+      </w:rPr>
+    </w:lvl>
+    <w:lvl w:ilvl="8" w:tplc="04070005" w:tentative="1">
+      <w:start w:val="1"/>
+      <w:numFmt w:val="bullet"/>
+      <w:lvlText w:val=""/>
+      <w:lvlJc w:val="left"/>
+      <w:pPr>
+        <w:ind w:left="6120" w:hanging="360"/>
+      </w:pPr>
+      <w:rPr>
+        <w:rFonts w:ascii="Wingdings" w:hAnsi="Wingdings" w:hint="default"/>
+      </w:rPr>
+    </w:lvl>
+  </w:abstractNum>
+  <w:abstractNum w:abstractNumId="3">
+    <w:nsid w:val="4D033881"/>
+    <w:multiLevelType w:val="hybridMultilevel"/>
+    <w:tmpl w:val="D322634C"/>
+    <w:lvl w:ilvl="0" w:tplc="04070001">
+      <w:start w:val="1"/>
+      <w:numFmt w:val="bullet"/>
+      <w:lvlText w:val=""/>
+      <w:lvlJc w:val="left"/>
+      <w:pPr>
+        <w:ind w:left="720" w:hanging="360"/>
+      </w:pPr>
+      <w:rPr>
+        <w:rFonts w:ascii="Symbol" w:hAnsi="Symbol" w:hint="default"/>
+      </w:rPr>
+    </w:lvl>
+    <w:lvl w:ilvl="1" w:tplc="04070003">
+      <w:start w:val="1"/>
+      <w:numFmt w:val="bullet"/>
+      <w:lvlText w:val="o"/>
+      <w:lvlJc w:val="left"/>
+      <w:pPr>
+        <w:ind w:left="1440" w:hanging="360"/>
+      </w:pPr>
+      <w:rPr>
+        <w:rFonts w:ascii="Courier New" w:hAnsi="Courier New" w:cs="Courier New" w:hint="default"/>
+      </w:rPr>
+    </w:lvl>
+    <w:lvl w:ilvl="2" w:tplc="04070005" w:tentative="1">
+      <w:start w:val="1"/>
+      <w:numFmt w:val="bullet"/>
+      <w:lvlText w:val=""/>
+      <w:lvlJc w:val="left"/>
+      <w:pPr>
+        <w:ind w:left="2160" w:hanging="360"/>
+      </w:pPr>
+      <w:rPr>
+        <w:rFonts w:ascii="Wingdings" w:hAnsi="Wingdings" w:hint="default"/>
+      </w:rPr>
+    </w:lvl>
+    <w:lvl w:ilvl="3" w:tplc="04070001" w:tentative="1">
+      <w:start w:val="1"/>
+      <w:numFmt w:val="bullet"/>
+      <w:lvlText w:val=""/>
+      <w:lvlJc w:val="left"/>
+      <w:pPr>
+        <w:ind w:left="2880" w:hanging="360"/>
+      </w:pPr>
+      <w:rPr>
+        <w:rFonts w:ascii="Symbol" w:hAnsi="Symbol" w:hint="default"/>
+      </w:rPr>
+    </w:lvl>
+    <w:lvl w:ilvl="4" w:tplc="04070003" w:tentative="1">
+      <w:start w:val="1"/>
+      <w:numFmt w:val="bullet"/>
+      <w:lvlText w:val="o"/>
+      <w:lvlJc w:val="left"/>
+      <w:pPr>
+        <w:ind w:left="3600" w:hanging="360"/>
+      </w:pPr>
+      <w:rPr>
+        <w:rFonts w:ascii="Courier New" w:hAnsi="Courier New" w:cs="Courier New" w:hint="default"/>
+      </w:rPr>
+    </w:lvl>
+    <w:lvl w:ilvl="5" w:tplc="04070005" w:tentative="1">
+      <w:start w:val="1"/>
+      <w:numFmt w:val="bullet"/>
+      <w:lvlText w:val=""/>
+      <w:lvlJc w:val="left"/>
+      <w:pPr>
+        <w:ind w:left="4320" w:hanging="360"/>
+      </w:pPr>
+      <w:rPr>
+        <w:rFonts w:ascii="Wingdings" w:hAnsi="Wingdings" w:hint="default"/>
+      </w:rPr>
+    </w:lvl>
+    <w:lvl w:ilvl="6" w:tplc="04070001" w:tentative="1">
+      <w:start w:val="1"/>
+      <w:numFmt w:val="bullet"/>
+      <w:lvlText w:val=""/>
+      <w:lvlJc w:val="left"/>
+      <w:pPr>
+        <w:ind w:left="5040" w:hanging="360"/>
+      </w:pPr>
+      <w:rPr>
+        <w:rFonts w:ascii="Symbol" w:hAnsi="Symbol" w:hint="default"/>
+      </w:rPr>
+    </w:lvl>
+    <w:lvl w:ilvl="7" w:tplc="04070003" w:tentative="1">
+      <w:start w:val="1"/>
+      <w:numFmt w:val="bullet"/>
+      <w:lvlText w:val="o"/>
+      <w:lvlJc w:val="left"/>
+      <w:pPr>
+        <w:ind w:left="5760" w:hanging="360"/>
+      </w:pPr>
+      <w:rPr>
+        <w:rFonts w:ascii="Courier New" w:hAnsi="Courier New" w:cs="Courier New" w:hint="default"/>
+      </w:rPr>
+    </w:lvl>
+    <w:lvl w:ilvl="8" w:tplc="04070005" w:tentative="1">
+      <w:start w:val="1"/>
+      <w:numFmt w:val="bullet"/>
+      <w:lvlText w:val=""/>
+      <w:lvlJc w:val="left"/>
+      <w:pPr>
+        <w:ind w:left="6480" w:hanging="360"/>
+      </w:pPr>
+      <w:rPr>
+        <w:rFonts w:ascii="Wingdings" w:hAnsi="Wingdings" w:hint="default"/>
+      </w:rPr>
+    </w:lvl>
+  </w:abstractNum>
+  <w:abstractNum w:abstractNumId="4">
+    <w:nsid w:val="6EB90CD0"/>
+    <w:multiLevelType w:val="hybridMultilevel"/>
+    <w:tmpl w:val="52EED1C6"/>
+    <w:lvl w:ilvl="0" w:tplc="251858F0">
+      <w:numFmt w:val="bullet"/>
+      <w:lvlText w:val="•"/>
+      <w:lvlJc w:val="left"/>
+      <w:pPr>
+        <w:ind w:left="720" w:hanging="360"/>
+      </w:pPr>
+      <w:rPr>
+        <w:rFonts w:ascii="Calibri" w:eastAsiaTheme="minorHAnsi" w:hAnsi="Calibri" w:cstheme="minorBidi" w:hint="default"/>
+      </w:rPr>
+    </w:lvl>
+    <w:lvl w:ilvl="1" w:tplc="04070003" w:tentative="1">
+      <w:start w:val="1"/>
+      <w:numFmt w:val="bullet"/>
+      <w:lvlText w:val="o"/>
+      <w:lvlJc w:val="left"/>
+      <w:pPr>
+        <w:ind w:left="1440" w:hanging="360"/>
+      </w:pPr>
+      <w:rPr>
+        <w:rFonts w:ascii="Courier New" w:hAnsi="Courier New" w:cs="Courier New" w:hint="default"/>
+      </w:rPr>
+    </w:lvl>
+    <w:lvl w:ilvl="2" w:tplc="04070005" w:tentative="1">
+      <w:start w:val="1"/>
+      <w:numFmt w:val="bullet"/>
+      <w:lvlText w:val=""/>
+      <w:lvlJc w:val="left"/>
+      <w:pPr>
+        <w:ind w:left="2160" w:hanging="360"/>
+      </w:pPr>
+      <w:rPr>
+        <w:rFonts w:ascii="Wingdings" w:hAnsi="Wingdings" w:hint="default"/>
+      </w:rPr>
+    </w:lvl>
+    <w:lvl w:ilvl="3" w:tplc="04070001" w:tentative="1">
+      <w:start w:val="1"/>
+      <w:numFmt w:val="bullet"/>
+      <w:lvlText w:val=""/>
+      <w:lvlJc w:val="left"/>
+      <w:pPr>
+        <w:ind w:left="2880" w:hanging="360"/>
+      </w:pPr>
+      <w:rPr>
+        <w:rFonts w:ascii="Symbol" w:hAnsi="Symbol" w:hint="default"/>
+      </w:rPr>
+    </w:lvl>
+    <w:lvl w:ilvl="4" w:tplc="04070003" w:tentative="1">
+      <w:start w:val="1"/>
+      <w:numFmt w:val="bullet"/>
+      <w:lvlText w:val="o"/>
+      <w:lvlJc w:val="left"/>
+      <w:pPr>
+        <w:ind w:left="3600" w:hanging="360"/>
+      </w:pPr>
+      <w:rPr>
+        <w:rFonts w:ascii="Courier New" w:hAnsi="Courier New" w:cs="Courier New" w:hint="default"/>
+      </w:rPr>
+    </w:lvl>
+    <w:lvl w:ilvl="5" w:tplc="04070005" w:tentative="1">
+      <w:start w:val="1"/>
+      <w:numFmt w:val="bullet"/>
+      <w:lvlText w:val=""/>
+      <w:lvlJc w:val="left"/>
+      <w:pPr>
+        <w:ind w:left="4320" w:hanging="360"/>
+      </w:pPr>
+      <w:rPr>
+        <w:rFonts w:ascii="Wingdings" w:hAnsi="Wingdings" w:hint="default"/>
+      </w:rPr>
+    </w:lvl>
+    <w:lvl w:ilvl="6" w:tplc="04070001" w:tentative="1">
+      <w:start w:val="1"/>
+      <w:numFmt w:val="bullet"/>
+      <w:lvlText w:val=""/>
+      <w:lvlJc w:val="left"/>
+      <w:pPr>
+        <w:ind w:left="5040" w:hanging="360"/>
+      </w:pPr>
+      <w:rPr>
+        <w:rFonts w:ascii="Symbol" w:hAnsi="Symbol" w:hint="default"/>
+      </w:rPr>
+    </w:lvl>
+    <w:lvl w:ilvl="7" w:tplc="04070003" w:tentative="1">
+      <w:start w:val="1"/>
+      <w:numFmt w:val="bullet"/>
+      <w:lvlText w:val="o"/>
+      <w:lvlJc w:val="left"/>
+      <w:pPr>
+        <w:ind w:left="5760" w:hanging="360"/>
+      </w:pPr>
+      <w:rPr>
+        <w:rFonts w:ascii="Courier New" w:hAnsi="Courier New" w:cs="Courier New" w:hint="default"/>
+      </w:rPr>
+    </w:lvl>
+    <w:lvl w:ilvl="8" w:tplc="04070005" w:tentative="1">
+      <w:start w:val="1"/>
+      <w:numFmt w:val="bullet"/>
+      <w:lvlText w:val=""/>
+      <w:lvlJc w:val="left"/>
+      <w:pPr>
+        <w:ind w:left="6480" w:hanging="360"/>
       </w:pPr>
       <w:rPr>
         <w:rFonts w:ascii="Wingdings" w:hAnsi="Wingdings" w:hint="default"/>
@@ -437,7 +2239,19 @@
     </w:lvl>
   </w:abstractNum>
   <w:num w:numId="1">
+    <w:abstractNumId w:val="1"/>
+  </w:num>
+  <w:num w:numId="2">
     <w:abstractNumId w:val="0"/>
+  </w:num>
+  <w:num w:numId="3">
+    <w:abstractNumId w:val="4"/>
+  </w:num>
+  <w:num w:numId="4">
+    <w:abstractNumId w:val="3"/>
+  </w:num>
+  <w:num w:numId="5">
+    <w:abstractNumId w:val="2"/>
   </w:num>
 </w:numbering>
 </file>
@@ -459,7 +2273,7 @@
       </w:pPr>
     </w:pPrDefault>
   </w:docDefaults>
-  <w:latentStyles w:defLockedState="0" w:defUIPriority="99" w:defSemiHidden="0" w:defUnhideWhenUsed="0" w:defQFormat="0" w:count="371">
+  <w:latentStyles w:defLockedState="0" w:defUIPriority="99" w:defSemiHidden="0" w:defUnhideWhenUsed="0" w:defQFormat="0" w:count="382">
     <w:lsdException w:name="Normal" w:uiPriority="0" w:qFormat="1"/>
     <w:lsdException w:name="heading 1" w:uiPriority="9" w:qFormat="1"/>
     <w:lsdException w:name="heading 2" w:semiHidden="1" w:uiPriority="9" w:unhideWhenUsed="1" w:qFormat="1"/>
@@ -831,10 +2645,36 @@
     <w:lsdException w:name="List Table 5 Dark Accent 6" w:uiPriority="50"/>
     <w:lsdException w:name="List Table 6 Colorful Accent 6" w:uiPriority="51"/>
     <w:lsdException w:name="List Table 7 Colorful Accent 6" w:uiPriority="52"/>
+    <w:lsdException w:name="Mention" w:semiHidden="1" w:unhideWhenUsed="1"/>
+    <w:lsdException w:name="Smart Hyperlink" w:semiHidden="1" w:unhideWhenUsed="1"/>
   </w:latentStyles>
   <w:style w:type="paragraph" w:default="1" w:styleId="Standard">
     <w:name w:val="Normal"/>
     <w:qFormat/>
+  </w:style>
+  <w:style w:type="paragraph" w:styleId="berschrift1">
+    <w:name w:val="heading 1"/>
+    <w:basedOn w:val="Standard"/>
+    <w:next w:val="Standard"/>
+    <w:link w:val="berschrift1Zchn"/>
+    <w:uiPriority w:val="9"/>
+    <w:qFormat/>
+    <w:rsid w:val="00B74DEE"/>
+    <w:pPr>
+      <w:keepNext/>
+      <w:keepLines/>
+      <w:spacing w:before="480" w:after="0" w:line="276" w:lineRule="auto"/>
+      <w:outlineLvl w:val="0"/>
+    </w:pPr>
+    <w:rPr>
+      <w:rFonts w:asciiTheme="majorHAnsi" w:eastAsiaTheme="majorEastAsia" w:hAnsiTheme="majorHAnsi" w:cstheme="majorBidi"/>
+      <w:b/>
+      <w:bCs/>
+      <w:color w:val="2E74B5" w:themeColor="accent1" w:themeShade="BF"/>
+      <w:sz w:val="28"/>
+      <w:szCs w:val="28"/>
+      <w:lang w:val="de-DE" w:eastAsia="de-DE"/>
+    </w:rPr>
   </w:style>
   <w:style w:type="character" w:default="1" w:styleId="Absatz-Standardschriftart">
     <w:name w:val="Default Paragraph Font"/>
@@ -888,6 +2728,198 @@
       <w:rFonts w:ascii="Calibri" w:hAnsi="Calibri"/>
       <w:szCs w:val="21"/>
     </w:rPr>
+  </w:style>
+  <w:style w:type="character" w:styleId="Kommentarzeichen">
+    <w:name w:val="annotation reference"/>
+    <w:basedOn w:val="Absatz-Standardschriftart"/>
+    <w:uiPriority w:val="99"/>
+    <w:semiHidden/>
+    <w:unhideWhenUsed/>
+    <w:rsid w:val="005D4F2E"/>
+    <w:rPr>
+      <w:sz w:val="18"/>
+      <w:szCs w:val="18"/>
+    </w:rPr>
+  </w:style>
+  <w:style w:type="paragraph" w:styleId="Kommentartext">
+    <w:name w:val="annotation text"/>
+    <w:basedOn w:val="Standard"/>
+    <w:link w:val="KommentartextZchn"/>
+    <w:uiPriority w:val="99"/>
+    <w:semiHidden/>
+    <w:unhideWhenUsed/>
+    <w:rsid w:val="005D4F2E"/>
+    <w:pPr>
+      <w:spacing w:line="240" w:lineRule="auto"/>
+    </w:pPr>
+    <w:rPr>
+      <w:sz w:val="24"/>
+      <w:szCs w:val="24"/>
+    </w:rPr>
+  </w:style>
+  <w:style w:type="character" w:customStyle="1" w:styleId="KommentartextZchn">
+    <w:name w:val="Kommentartext Zchn"/>
+    <w:basedOn w:val="Absatz-Standardschriftart"/>
+    <w:link w:val="Kommentartext"/>
+    <w:uiPriority w:val="99"/>
+    <w:semiHidden/>
+    <w:rsid w:val="005D4F2E"/>
+    <w:rPr>
+      <w:sz w:val="24"/>
+      <w:szCs w:val="24"/>
+    </w:rPr>
+  </w:style>
+  <w:style w:type="paragraph" w:styleId="Kommentarthema">
+    <w:name w:val="annotation subject"/>
+    <w:basedOn w:val="Kommentartext"/>
+    <w:next w:val="Kommentartext"/>
+    <w:link w:val="KommentarthemaZchn"/>
+    <w:uiPriority w:val="99"/>
+    <w:semiHidden/>
+    <w:unhideWhenUsed/>
+    <w:rsid w:val="005D4F2E"/>
+    <w:rPr>
+      <w:b/>
+      <w:bCs/>
+      <w:sz w:val="20"/>
+      <w:szCs w:val="20"/>
+    </w:rPr>
+  </w:style>
+  <w:style w:type="character" w:customStyle="1" w:styleId="KommentarthemaZchn">
+    <w:name w:val="Kommentarthema Zchn"/>
+    <w:basedOn w:val="KommentartextZchn"/>
+    <w:link w:val="Kommentarthema"/>
+    <w:uiPriority w:val="99"/>
+    <w:semiHidden/>
+    <w:rsid w:val="005D4F2E"/>
+    <w:rPr>
+      <w:b/>
+      <w:bCs/>
+      <w:sz w:val="20"/>
+      <w:szCs w:val="20"/>
+    </w:rPr>
+  </w:style>
+  <w:style w:type="paragraph" w:styleId="Sprechblasentext">
+    <w:name w:val="Balloon Text"/>
+    <w:basedOn w:val="Standard"/>
+    <w:link w:val="SprechblasentextZchn"/>
+    <w:uiPriority w:val="99"/>
+    <w:semiHidden/>
+    <w:unhideWhenUsed/>
+    <w:rsid w:val="005D4F2E"/>
+    <w:pPr>
+      <w:spacing w:after="0" w:line="240" w:lineRule="auto"/>
+    </w:pPr>
+    <w:rPr>
+      <w:rFonts w:ascii="Times New Roman" w:hAnsi="Times New Roman" w:cs="Times New Roman"/>
+      <w:sz w:val="18"/>
+      <w:szCs w:val="18"/>
+    </w:rPr>
+  </w:style>
+  <w:style w:type="character" w:customStyle="1" w:styleId="SprechblasentextZchn">
+    <w:name w:val="Sprechblasentext Zchn"/>
+    <w:basedOn w:val="Absatz-Standardschriftart"/>
+    <w:link w:val="Sprechblasentext"/>
+    <w:uiPriority w:val="99"/>
+    <w:semiHidden/>
+    <w:rsid w:val="005D4F2E"/>
+    <w:rPr>
+      <w:rFonts w:ascii="Times New Roman" w:hAnsi="Times New Roman" w:cs="Times New Roman"/>
+      <w:sz w:val="18"/>
+      <w:szCs w:val="18"/>
+    </w:rPr>
+  </w:style>
+  <w:style w:type="paragraph" w:styleId="Listenabsatz">
+    <w:name w:val="List Paragraph"/>
+    <w:basedOn w:val="Standard"/>
+    <w:uiPriority w:val="34"/>
+    <w:qFormat/>
+    <w:rsid w:val="000D6063"/>
+    <w:pPr>
+      <w:spacing w:before="120" w:after="120" w:line="240" w:lineRule="auto"/>
+      <w:ind w:left="720"/>
+    </w:pPr>
+    <w:rPr>
+      <w:sz w:val="24"/>
+      <w:szCs w:val="24"/>
+      <w:lang w:val="de-DE"/>
+    </w:rPr>
+  </w:style>
+  <w:style w:type="character" w:customStyle="1" w:styleId="berschrift1Zchn">
+    <w:name w:val="Überschrift 1 Zchn"/>
+    <w:basedOn w:val="Absatz-Standardschriftart"/>
+    <w:link w:val="berschrift1"/>
+    <w:uiPriority w:val="9"/>
+    <w:rsid w:val="00B74DEE"/>
+    <w:rPr>
+      <w:rFonts w:asciiTheme="majorHAnsi" w:eastAsiaTheme="majorEastAsia" w:hAnsiTheme="majorHAnsi" w:cstheme="majorBidi"/>
+      <w:b/>
+      <w:bCs/>
+      <w:color w:val="2E74B5" w:themeColor="accent1" w:themeShade="BF"/>
+      <w:sz w:val="28"/>
+      <w:szCs w:val="28"/>
+      <w:lang w:val="de-DE" w:eastAsia="de-DE"/>
+    </w:rPr>
+  </w:style>
+  <w:style w:type="paragraph" w:styleId="Literaturverzeichnis">
+    <w:name w:val="Bibliography"/>
+    <w:basedOn w:val="Standard"/>
+    <w:next w:val="Standard"/>
+    <w:uiPriority w:val="37"/>
+    <w:unhideWhenUsed/>
+    <w:rsid w:val="00B74DEE"/>
+  </w:style>
+  <w:style w:type="paragraph" w:styleId="Kopfzeile">
+    <w:name w:val="header"/>
+    <w:basedOn w:val="Standard"/>
+    <w:link w:val="KopfzeileZchn"/>
+    <w:uiPriority w:val="99"/>
+    <w:unhideWhenUsed/>
+    <w:rsid w:val="0084695B"/>
+    <w:pPr>
+      <w:tabs>
+        <w:tab w:val="center" w:pos="4536"/>
+        <w:tab w:val="right" w:pos="9072"/>
+      </w:tabs>
+      <w:spacing w:after="0" w:line="240" w:lineRule="auto"/>
+    </w:pPr>
+  </w:style>
+  <w:style w:type="character" w:customStyle="1" w:styleId="KopfzeileZchn">
+    <w:name w:val="Kopfzeile Zchn"/>
+    <w:basedOn w:val="Absatz-Standardschriftart"/>
+    <w:link w:val="Kopfzeile"/>
+    <w:uiPriority w:val="99"/>
+    <w:rsid w:val="0084695B"/>
+  </w:style>
+  <w:style w:type="paragraph" w:styleId="Fuzeile">
+    <w:name w:val="footer"/>
+    <w:basedOn w:val="Standard"/>
+    <w:link w:val="FuzeileZchn"/>
+    <w:uiPriority w:val="99"/>
+    <w:unhideWhenUsed/>
+    <w:rsid w:val="0084695B"/>
+    <w:pPr>
+      <w:tabs>
+        <w:tab w:val="center" w:pos="4536"/>
+        <w:tab w:val="right" w:pos="9072"/>
+      </w:tabs>
+      <w:spacing w:after="0" w:line="240" w:lineRule="auto"/>
+    </w:pPr>
+  </w:style>
+  <w:style w:type="character" w:customStyle="1" w:styleId="FuzeileZchn">
+    <w:name w:val="Fußzeile Zchn"/>
+    <w:basedOn w:val="Absatz-Standardschriftart"/>
+    <w:link w:val="Fuzeile"/>
+    <w:uiPriority w:val="99"/>
+    <w:rsid w:val="0084695B"/>
+  </w:style>
+  <w:style w:type="character" w:styleId="Seitenzahl">
+    <w:name w:val="page number"/>
+    <w:basedOn w:val="Absatz-Standardschriftart"/>
+    <w:uiPriority w:val="99"/>
+    <w:semiHidden/>
+    <w:unhideWhenUsed/>
+    <w:rsid w:val="0084695B"/>
   </w:style>
 </w:styles>
 </file>
@@ -1151,4 +3183,183 @@
     </a:ext>
   </a:extLst>
 </a:theme>
+</file>
+
+<file path=customXml/item1.xml><?xml version="1.0" encoding="utf-8"?>
+<b:Sources xmlns:b="http://schemas.openxmlformats.org/officeDocument/2006/bibliography" xmlns="http://schemas.openxmlformats.org/officeDocument/2006/bibliography" SelectedStyle="/APASixthEditionOfficeOnline.xsl" StyleName="APA">
+  <b:Source>
+    <b:Year>2010</b:Year>
+    <b:BIBTEX_Series>Berichte des Meteorologischen Instituts der Albert-Ludwigs-Universität Freiburg</b:BIBTEX_Series>
+    <b:Volume>20</b:Volume>
+    <b:BIBTEX_Entry>inproceedings</b:BIBTEX_Entry>
+    <b:SourceType>ConferenceProceedings</b:SourceType>
+    <b:Title>The Universal Thermal Climate Index UTCI</b:Title>
+    <b:Tag>Jendritzky2010</b:Tag>
+    <b:BookTitle>Proceedings of the 7th Conference on Biometeorology, Freiburg, Germany, April 12-14th, 2010</b:BookTitle>
+    <b:URL>http://www.mif.uni-freiburg.de/biomet/bm7/report20.pdf</b:URL>
+    <b:Author>
+      <b:Author>
+        <b:NameList>
+          <b:Person>
+            <b:Last>Jendritzky</b:Last>
+            <b:First>G.</b:First>
+          </b:Person>
+          <b:Person>
+            <b:Last>Bröde</b:Last>
+            <b:First>P.</b:First>
+          </b:Person>
+          <b:Person>
+            <b:Last>Fiala</b:Last>
+            <b:First>D.</b:First>
+          </b:Person>
+          <b:Person>
+            <b:Last>Havenith</b:Last>
+            <b:First>G.</b:First>
+          </b:Person>
+          <b:Person>
+            <b:Last>Weihs</b:Last>
+            <b:First>P.</b:First>
+          </b:Person>
+          <b:Person>
+            <b:Last>Batchvarova</b:Last>
+            <b:First>E.</b:First>
+          </b:Person>
+          <b:Person>
+            <b:Last>DeDear</b:Last>
+            <b:First>R.</b:First>
+          </b:Person>
+        </b:NameList>
+      </b:Author>
+      <b:Editor>
+        <b:NameList>
+          <b:Person>
+            <b:Last>Matzarakis</b:Last>
+            <b:First>Andreas</b:First>
+          </b:Person>
+          <b:Person>
+            <b:Last>Mayer</b:Last>
+            <b:First>Helmut</b:First>
+          </b:Person>
+          <b:Person>
+            <b:Last>Chmielewski</b:Last>
+            <b:First>Frank-M.</b:First>
+          </b:Person>
+        </b:NameList>
+      </b:Editor>
+    </b:Author>
+    <b:Pages>184-188</b:Pages>
+    <b:ConferenceName>Proceedings of the 7th Conference on Biometeorology, Freiburg, Germany, April 12-14th, 2010</b:ConferenceName>
+    <b:City>Freibug</b:City>
+    <b:RefOrder>3</b:RefOrder>
+  </b:Source>
+  <b:Source>
+    <b:ShortTitle>Modelling radiation fluxes in simple and complex environments</b:ShortTitle>
+    <b:Volume>54</b:Volume>
+    <b:BIBTEX_Entry>article</b:BIBTEX_Entry>
+    <b:SourceType>JournalArticle</b:SourceType>
+    <b:Title>Modelling radiation fluxes in simple and complex environments: basics of the RayMan model</b:Title>
+    <b:BIBTEX_Abstract>Short- and long-wave radiation flux densities absorbed by people have a significant influence on their energy balance. The heat effect of the absorbed radiation flux densities is parameterised by the mean radiant temperature. This paper presents the physical basis of the RayMan model, which simulates the short- and long-wave radiation flux densities from the three-dimensional surroundings in simple and complex environments. RayMan has the character of a freely available radiation and human-bioclimate model. The aim of the RayMan model is to calculate radiation flux densities, sunshine duration, shadow spaces and thermo-physiologically relevant assessment indices using only a limited number of meteorological and other input data. A comparison between measured and simulated values for global radiation and mean radiant temperature shows that the simulated data closely resemble measured data.</b:BIBTEX_Abstract>
+    <b:Tag>Matzarakis2009</b:Tag>
+    <b:BIBTEX_KeyWords>Animal Physiology, Environmental Health, Human-biometeorological indices, Human thermal comfort, mean radiant temperature, Plant Physiology, Radiation flux densities, RayMan model</b:BIBTEX_KeyWords>
+    <b:URL>http://link.springer.com/article/10.1007/s00484-009-0261-0</b:URL>
+    <b:DOI>10.1007/s00484-009-0261-0</b:DOI>
+    <b:Author>
+      <b:Author>
+        <b:NameList>
+          <b:Person>
+            <b:Last>Matzarakis</b:Last>
+            <b:First>Andreas</b:First>
+          </b:Person>
+          <b:Person>
+            <b:Last>Rutz</b:Last>
+            <b:First>Frank</b:First>
+          </b:Person>
+          <b:Person>
+            <b:Last>Mayer</b:Last>
+            <b:First>Helmut</b:First>
+          </b:Person>
+        </b:NameList>
+      </b:Author>
+    </b:Author>
+    <b:Pages>131-139</b:Pages>
+    <b:Year>2009</b:Year>
+    <b:JournalName>International Journal of Biometeorology</b:JournalName>
+    <b:Number>2</b:Number>
+    <b:StandardNumber>ISSN: 0020-7128, 1432-1254</b:StandardNumber>
+    <b:Guid>{67D07D11-B337-9845-9B99-F4663FAADDB0}</b:Guid>
+    <b:RefOrder>4</b:RefOrder>
+  </b:Source>
+  <b:Source>
+    <b:Year>2007</b:Year>
+    <b:BIBTEX_Entry>techreport</b:BIBTEX_Entry>
+    <b:SourceType>Report</b:SourceType>
+    <b:Title>Costs of Climate Change: The Effects of Rising Temperatures on Health and Productivity in Germany</b:Title>
+    <b:Tag>Huebler2007</b:Tag>
+    <b:Institution>Kiel Institute for the World Economy</b:Institution>
+    <b:URL>https://www.ifw-members.ifw-kiel.de/publications/costs-of-climate-change-the-effects-of-rising-temperatures-on-health-and-productivity-1/Costs%20of%20Climate%20Change%2009-2007.pdf</b:URL>
+    <b:Author>
+      <b:Author>
+        <b:NameList>
+          <b:Person>
+            <b:Last>Hübler</b:Last>
+            <b:First>Michael</b:First>
+          </b:Person>
+          <b:Person>
+            <b:Last>Klepper</b:Last>
+            <b:First>Gernot</b:First>
+          </b:Person>
+          <b:Person>
+            <b:Last>Peterson</b:Last>
+            <b:First>Sonja</b:First>
+          </b:Person>
+        </b:NameList>
+      </b:Author>
+    </b:Author>
+    <b:Number>1321</b:Number>
+    <b:City>Kiel</b:City>
+    <b:ThesisType>Kiel Working Paper 1321</b:ThesisType>
+    <b:Guid>{EBBA67E6-865E-174D-AD02-12BF742B7935}</b:Guid>
+    <b:RefOrder>1</b:RefOrder>
+  </b:Source>
+  <b:Source>
+    <b:ShortTitle>Relation between Elevated Ambient Temperature and Mortality</b:ShortTitle>
+    <b:Volume>24</b:Volume>
+    <b:BIBTEX_Entry>article</b:BIBTEX_Entry>
+    <b:SourceType>JournalArticle</b:SourceType>
+    <b:Title>Relation between Elevated Ambient Temperature and Mortality: A Review of the Epidemiologic Evidence</b:Title>
+    <b:Tag>Basu2002</b:Tag>
+    <b:URL>https://academic.oup.com/epirev/article/24/2/190/535042/Relation-between-Elevated-Ambient-Temperature-and</b:URL>
+    <b:DOI>10.1093/epirev/mxf007</b:DOI>
+    <b:Author>
+      <b:Author>
+        <b:NameList>
+          <b:Person>
+            <b:Last>Basu</b:Last>
+            <b:First>Rupa</b:First>
+          </b:Person>
+          <b:Person>
+            <b:Last>Samet</b:Last>
+            <b:Middle>M.</b:Middle>
+            <b:First>Jonathan</b:First>
+          </b:Person>
+        </b:NameList>
+      </b:Author>
+    </b:Author>
+    <b:Pages>190-202</b:Pages>
+    <b:Year>2002</b:Year>
+    <b:Month>12</b:Month>
+    <b:JournalName>Epidemiologic Reviews</b:JournalName>
+    <b:Number>2</b:Number>
+    <b:StandardNumber> ISSN: 0193-936X</b:StandardNumber>
+    <b:RefOrder>2</b:RefOrder>
+  </b:Source>
+</b:Sources>
+</file>
+
+<file path=customXml/itemProps1.xml><?xml version="1.0" encoding="utf-8"?>
+<ds:datastoreItem xmlns:ds="http://schemas.openxmlformats.org/officeDocument/2006/customXml" ds:itemID="{B79B00E5-143D-ED43-B84E-07CD61248449}">
+  <ds:schemaRefs>
+    <ds:schemaRef ds:uri="http://schemas.openxmlformats.org/officeDocument/2006/bibliography"/>
+  </ds:schemaRefs>
+</ds:datastoreItem>
 </file>
</xml_diff>

<commit_message>
Changed typos in Answer_reviewer.docx and added sentence why we did not use more complex heat indices
</commit_message>
<xml_diff>
--- a/Answer_reviewer.docx
+++ b/Answer_reviewer.docx
@@ -1,6 +1,6 @@
 
 <file path=word/document.xml><?xml version="1.0" encoding="utf-8"?>
-<w:document xmlns:wpc="http://schemas.microsoft.com/office/word/2010/wordprocessingCanvas" xmlns:mo="http://schemas.microsoft.com/office/mac/office/2008/main" xmlns:mc="http://schemas.openxmlformats.org/markup-compatibility/2006" xmlns:mv="urn:schemas-microsoft-com:mac:vml" xmlns:o="urn:schemas-microsoft-com:office:office" xmlns:r="http://schemas.openxmlformats.org/officeDocument/2006/relationships" xmlns:m="http://schemas.openxmlformats.org/officeDocument/2006/math" xmlns:v="urn:schemas-microsoft-com:vml" xmlns:wp14="http://schemas.microsoft.com/office/word/2010/wordprocessingDrawing" xmlns:wp="http://schemas.openxmlformats.org/drawingml/2006/wordprocessingDrawing" xmlns:w10="urn:schemas-microsoft-com:office:word" xmlns:w="http://schemas.openxmlformats.org/wordprocessingml/2006/main" xmlns:w14="http://schemas.microsoft.com/office/word/2010/wordml" xmlns:w15="http://schemas.microsoft.com/office/word/2012/wordml" xmlns:wpg="http://schemas.microsoft.com/office/word/2010/wordprocessingGroup" xmlns:wpi="http://schemas.microsoft.com/office/word/2010/wordprocessingInk" xmlns:wne="http://schemas.microsoft.com/office/word/2006/wordml" xmlns:wps="http://schemas.microsoft.com/office/word/2010/wordprocessingShape" mc:Ignorable="w14 w15 wp14">
+<w:document xmlns:wpc="http://schemas.microsoft.com/office/word/2010/wordprocessingCanvas" xmlns:mc="http://schemas.openxmlformats.org/markup-compatibility/2006" xmlns:o="urn:schemas-microsoft-com:office:office" xmlns:r="http://schemas.openxmlformats.org/officeDocument/2006/relationships" xmlns:m="http://schemas.openxmlformats.org/officeDocument/2006/math" xmlns:v="urn:schemas-microsoft-com:vml" xmlns:wp14="http://schemas.microsoft.com/office/word/2010/wordprocessingDrawing" xmlns:wp="http://schemas.openxmlformats.org/drawingml/2006/wordprocessingDrawing" xmlns:w10="urn:schemas-microsoft-com:office:word" xmlns:w="http://schemas.openxmlformats.org/wordprocessingml/2006/main" xmlns:w14="http://schemas.microsoft.com/office/word/2010/wordml" xmlns:w15="http://schemas.microsoft.com/office/word/2012/wordml" xmlns:wpg="http://schemas.microsoft.com/office/word/2010/wordprocessingGroup" xmlns:wpi="http://schemas.microsoft.com/office/word/2010/wordprocessingInk" xmlns:wne="http://schemas.microsoft.com/office/word/2006/wordml" xmlns:wps="http://schemas.microsoft.com/office/word/2010/wordprocessingShape" mc:Ignorable="w14 w15 wp14">
   <w:body>
     <w:p>
       <w:pPr>
@@ -473,6 +473,7 @@
           <w:id w:val="-1423799524"/>
           <w:citation/>
         </w:sdtPr>
+        <w:sdtEndPr/>
         <w:sdtContent>
           <w:r>
             <w:rPr>
@@ -529,7 +530,13 @@
         <w:rPr>
           <w:lang w:val="en-GB"/>
         </w:rPr>
-        <w:t xml:space="preserve"> we added a short statement, that the time someone must be exposed to heat depends on the ability to a</w:t>
+        <w:t xml:space="preserve"> we added a short statement</w:t>
+      </w:r>
+      <w:r>
+        <w:rPr>
+          <w:lang w:val="en-GB"/>
+        </w:rPr>
+        <w:t xml:space="preserve"> that the time someone must be exposed to heat depends on the ability to a</w:t>
       </w:r>
       <w:r>
         <w:rPr>
@@ -781,7 +788,19 @@
         <w:rPr>
           <w:lang w:val="en-GB"/>
         </w:rPr>
-        <w:t xml:space="preserve"> which we are using in our model. Those measures are used because there could be applied with </w:t>
+        <w:t xml:space="preserve"> which we are using in our model. Thos</w:t>
+      </w:r>
+      <w:r>
+        <w:rPr>
+          <w:lang w:val="en-GB"/>
+        </w:rPr>
+        <w:t>e measures are used because they</w:t>
+      </w:r>
+      <w:r>
+        <w:rPr>
+          <w:lang w:val="en-GB"/>
+        </w:rPr>
+        <w:t xml:space="preserve"> could be applied with </w:t>
       </w:r>
       <w:r>
         <w:rPr>
@@ -1219,7 +1238,21 @@
         <w:rPr>
           <w:lang w:val="en-GB"/>
         </w:rPr>
-        <w:t>human-biometeorological influence of short- and long-wave</w:t>
+        <w:t>human-</w:t>
+      </w:r>
+      <w:proofErr w:type="spellStart"/>
+      <w:r>
+        <w:rPr>
+          <w:lang w:val="en-GB"/>
+        </w:rPr>
+        <w:t>biometeorological</w:t>
+      </w:r>
+      <w:proofErr w:type="spellEnd"/>
+      <w:r>
+        <w:rPr>
+          <w:lang w:val="en-GB"/>
+        </w:rPr>
+        <w:t xml:space="preserve"> influence of short- and long-wave</w:t>
       </w:r>
       <w:r>
         <w:rPr>
@@ -1309,15 +1342,33 @@
         <w:t xml:space="preserve"> by the UTCI. </w:t>
       </w:r>
     </w:p>
+    <w:p>
+      <w:pPr>
+        <w:pStyle w:val="NurText"/>
+        <w:spacing w:before="120"/>
+        <w:ind w:left="709"/>
+        <w:jc w:val="both"/>
+        <w:rPr>
+          <w:lang w:val="en-GB"/>
+        </w:rPr>
+      </w:pPr>
+      <w:r>
+        <w:rPr>
+          <w:lang w:val="en-GB"/>
+        </w:rPr>
+        <w:t>We restricted the used index to be dependent on very few meteorological parameters as possible to be easily reproducible and applicable. The more complex thermal comfort indices use parameters which are often not available and we therefore did not use them in this study.</w:t>
+      </w:r>
+      <w:bookmarkStart w:id="0" w:name="_GoBack"/>
+      <w:bookmarkEnd w:id="0"/>
+      <w:r>
+        <w:rPr>
+          <w:lang w:val="en-GB"/>
+        </w:rPr>
+        <w:t xml:space="preserve">  </w:t>
+      </w:r>
+    </w:p>
     <w:sdt>
       <w:sdtPr>
-        <w:id w:val="613258247"/>
-        <w:docPartObj>
-          <w:docPartGallery w:val="Bibliographies"/>
-          <w:docPartUnique/>
-        </w:docPartObj>
-      </w:sdtPr>
-      <w:sdtEndPr>
         <w:rPr>
           <w:rFonts w:asciiTheme="minorHAnsi" w:eastAsiaTheme="minorHAnsi" w:hAnsiTheme="minorHAnsi" w:cstheme="minorBidi"/>
           <w:b w:val="0"/>
@@ -1327,7 +1378,13 @@
           <w:szCs w:val="22"/>
           <w:lang w:val="en-US" w:eastAsia="en-US"/>
         </w:rPr>
-      </w:sdtEndPr>
+        <w:id w:val="613258247"/>
+        <w:docPartObj>
+          <w:docPartGallery w:val="Bibliographies"/>
+          <w:docPartUnique/>
+        </w:docPartObj>
+      </w:sdtPr>
+      <w:sdtEndPr/>
       <w:sdtContent>
         <w:p>
           <w:pPr>
@@ -1348,6 +1405,7 @@
             <w:id w:val="111145805"/>
             <w:bibliography/>
           </w:sdtPr>
+          <w:sdtEndPr/>
           <w:sdtContent>
             <w:p>
               <w:pPr>
@@ -1440,6 +1498,7 @@
                   <w:noProof/>
                   <w:lang w:val="en-GB"/>
                 </w:rPr>
+                <w:lastRenderedPageBreak/>
                 <w:t xml:space="preserve">Jendritzky, G., Bröde, P., Fiala, D., Havenith, G., Weihs, P., Batchvarova, E., &amp; DeDear, R. (2010). The Universal Thermal Climate Index UTCI. In A. Matzarakis, H. Mayer, &amp; F.-M. Chmielewski (Ed.), </w:t>
               </w:r>
               <w:r>
@@ -1518,8 +1577,6 @@
                 <w:fldChar w:fldCharType="end"/>
               </w:r>
             </w:p>
-            <w:bookmarkStart w:id="0" w:name="_GoBack" w:displacedByCustomXml="next"/>
-            <w:bookmarkEnd w:id="0" w:displacedByCustomXml="next"/>
           </w:sdtContent>
         </w:sdt>
       </w:sdtContent>
@@ -1537,7 +1594,7 @@
 </file>
 
 <file path=word/endnotes.xml><?xml version="1.0" encoding="utf-8"?>
-<w:endnotes xmlns:wpc="http://schemas.microsoft.com/office/word/2010/wordprocessingCanvas" xmlns:mo="http://schemas.microsoft.com/office/mac/office/2008/main" xmlns:mc="http://schemas.openxmlformats.org/markup-compatibility/2006" xmlns:mv="urn:schemas-microsoft-com:mac:vml" xmlns:o="urn:schemas-microsoft-com:office:office" xmlns:r="http://schemas.openxmlformats.org/officeDocument/2006/relationships" xmlns:m="http://schemas.openxmlformats.org/officeDocument/2006/math" xmlns:v="urn:schemas-microsoft-com:vml" xmlns:wp14="http://schemas.microsoft.com/office/word/2010/wordprocessingDrawing" xmlns:wp="http://schemas.openxmlformats.org/drawingml/2006/wordprocessingDrawing" xmlns:w10="urn:schemas-microsoft-com:office:word" xmlns:w="http://schemas.openxmlformats.org/wordprocessingml/2006/main" xmlns:w14="http://schemas.microsoft.com/office/word/2010/wordml" xmlns:w15="http://schemas.microsoft.com/office/word/2012/wordml" xmlns:wpg="http://schemas.microsoft.com/office/word/2010/wordprocessingGroup" xmlns:wpi="http://schemas.microsoft.com/office/word/2010/wordprocessingInk" xmlns:wne="http://schemas.microsoft.com/office/word/2006/wordml" xmlns:wps="http://schemas.microsoft.com/office/word/2010/wordprocessingShape" mc:Ignorable="w14 w15 wp14">
+<w:endnotes xmlns:wpc="http://schemas.microsoft.com/office/word/2010/wordprocessingCanvas" xmlns:mc="http://schemas.openxmlformats.org/markup-compatibility/2006" xmlns:o="urn:schemas-microsoft-com:office:office" xmlns:r="http://schemas.openxmlformats.org/officeDocument/2006/relationships" xmlns:m="http://schemas.openxmlformats.org/officeDocument/2006/math" xmlns:v="urn:schemas-microsoft-com:vml" xmlns:wp14="http://schemas.microsoft.com/office/word/2010/wordprocessingDrawing" xmlns:wp="http://schemas.openxmlformats.org/drawingml/2006/wordprocessingDrawing" xmlns:w10="urn:schemas-microsoft-com:office:word" xmlns:w="http://schemas.openxmlformats.org/wordprocessingml/2006/main" xmlns:w14="http://schemas.microsoft.com/office/word/2010/wordml" xmlns:w15="http://schemas.microsoft.com/office/word/2012/wordml" xmlns:wpg="http://schemas.microsoft.com/office/word/2010/wordprocessingGroup" xmlns:wpi="http://schemas.microsoft.com/office/word/2010/wordprocessingInk" xmlns:wne="http://schemas.microsoft.com/office/word/2006/wordml" xmlns:wps="http://schemas.microsoft.com/office/word/2010/wordprocessingShape" mc:Ignorable="w14 w15 wp14">
   <w:endnote w:type="separator" w:id="-1">
     <w:p>
       <w:pPr>
@@ -1562,7 +1619,7 @@
 </file>
 
 <file path=word/footer1.xml><?xml version="1.0" encoding="utf-8"?>
-<w:ftr xmlns:wpc="http://schemas.microsoft.com/office/word/2010/wordprocessingCanvas" xmlns:mo="http://schemas.microsoft.com/office/mac/office/2008/main" xmlns:mc="http://schemas.openxmlformats.org/markup-compatibility/2006" xmlns:mv="urn:schemas-microsoft-com:mac:vml" xmlns:o="urn:schemas-microsoft-com:office:office" xmlns:r="http://schemas.openxmlformats.org/officeDocument/2006/relationships" xmlns:m="http://schemas.openxmlformats.org/officeDocument/2006/math" xmlns:v="urn:schemas-microsoft-com:vml" xmlns:wp14="http://schemas.microsoft.com/office/word/2010/wordprocessingDrawing" xmlns:wp="http://schemas.openxmlformats.org/drawingml/2006/wordprocessingDrawing" xmlns:w10="urn:schemas-microsoft-com:office:word" xmlns:w="http://schemas.openxmlformats.org/wordprocessingml/2006/main" xmlns:w14="http://schemas.microsoft.com/office/word/2010/wordml" xmlns:w15="http://schemas.microsoft.com/office/word/2012/wordml" xmlns:wpg="http://schemas.microsoft.com/office/word/2010/wordprocessingGroup" xmlns:wpi="http://schemas.microsoft.com/office/word/2010/wordprocessingInk" xmlns:wne="http://schemas.microsoft.com/office/word/2006/wordml" xmlns:wps="http://schemas.microsoft.com/office/word/2010/wordprocessingShape" mc:Ignorable="w14 w15 wp14">
+<w:ftr xmlns:wpc="http://schemas.microsoft.com/office/word/2010/wordprocessingCanvas" xmlns:mc="http://schemas.openxmlformats.org/markup-compatibility/2006" xmlns:o="urn:schemas-microsoft-com:office:office" xmlns:r="http://schemas.openxmlformats.org/officeDocument/2006/relationships" xmlns:m="http://schemas.openxmlformats.org/officeDocument/2006/math" xmlns:v="urn:schemas-microsoft-com:vml" xmlns:wp14="http://schemas.microsoft.com/office/word/2010/wordprocessingDrawing" xmlns:wp="http://schemas.openxmlformats.org/drawingml/2006/wordprocessingDrawing" xmlns:w10="urn:schemas-microsoft-com:office:word" xmlns:w="http://schemas.openxmlformats.org/wordprocessingml/2006/main" xmlns:w14="http://schemas.microsoft.com/office/word/2010/wordml" xmlns:w15="http://schemas.microsoft.com/office/word/2012/wordml" xmlns:wpg="http://schemas.microsoft.com/office/word/2010/wordprocessingGroup" xmlns:wpi="http://schemas.microsoft.com/office/word/2010/wordprocessingInk" xmlns:wne="http://schemas.microsoft.com/office/word/2006/wordml" xmlns:wps="http://schemas.microsoft.com/office/word/2010/wordprocessingShape" mc:Ignorable="w14 w15 wp14">
   <w:p>
     <w:pPr>
       <w:pStyle w:val="Fuzeile"/>
@@ -1599,7 +1656,7 @@
 </file>
 
 <file path=word/footer2.xml><?xml version="1.0" encoding="utf-8"?>
-<w:ftr xmlns:wpc="http://schemas.microsoft.com/office/word/2010/wordprocessingCanvas" xmlns:mo="http://schemas.microsoft.com/office/mac/office/2008/main" xmlns:mc="http://schemas.openxmlformats.org/markup-compatibility/2006" xmlns:mv="urn:schemas-microsoft-com:mac:vml" xmlns:o="urn:schemas-microsoft-com:office:office" xmlns:r="http://schemas.openxmlformats.org/officeDocument/2006/relationships" xmlns:m="http://schemas.openxmlformats.org/officeDocument/2006/math" xmlns:v="urn:schemas-microsoft-com:vml" xmlns:wp14="http://schemas.microsoft.com/office/word/2010/wordprocessingDrawing" xmlns:wp="http://schemas.openxmlformats.org/drawingml/2006/wordprocessingDrawing" xmlns:w10="urn:schemas-microsoft-com:office:word" xmlns:w="http://schemas.openxmlformats.org/wordprocessingml/2006/main" xmlns:w14="http://schemas.microsoft.com/office/word/2010/wordml" xmlns:w15="http://schemas.microsoft.com/office/word/2012/wordml" xmlns:wpg="http://schemas.microsoft.com/office/word/2010/wordprocessingGroup" xmlns:wpi="http://schemas.microsoft.com/office/word/2010/wordprocessingInk" xmlns:wne="http://schemas.microsoft.com/office/word/2006/wordml" xmlns:wps="http://schemas.microsoft.com/office/word/2010/wordprocessingShape" mc:Ignorable="w14 w15 wp14">
+<w:ftr xmlns:wpc="http://schemas.microsoft.com/office/word/2010/wordprocessingCanvas" xmlns:mc="http://schemas.openxmlformats.org/markup-compatibility/2006" xmlns:o="urn:schemas-microsoft-com:office:office" xmlns:r="http://schemas.openxmlformats.org/officeDocument/2006/relationships" xmlns:m="http://schemas.openxmlformats.org/officeDocument/2006/math" xmlns:v="urn:schemas-microsoft-com:vml" xmlns:wp14="http://schemas.microsoft.com/office/word/2010/wordprocessingDrawing" xmlns:wp="http://schemas.openxmlformats.org/drawingml/2006/wordprocessingDrawing" xmlns:w10="urn:schemas-microsoft-com:office:word" xmlns:w="http://schemas.openxmlformats.org/wordprocessingml/2006/main" xmlns:w14="http://schemas.microsoft.com/office/word/2010/wordml" xmlns:w15="http://schemas.microsoft.com/office/word/2012/wordml" xmlns:wpg="http://schemas.microsoft.com/office/word/2010/wordprocessingGroup" xmlns:wpi="http://schemas.microsoft.com/office/word/2010/wordprocessingInk" xmlns:wne="http://schemas.microsoft.com/office/word/2006/wordml" xmlns:wps="http://schemas.microsoft.com/office/word/2010/wordprocessingShape" mc:Ignorable="w14 w15 wp14">
   <w:p>
     <w:pPr>
       <w:pStyle w:val="Fuzeile"/>
@@ -1631,7 +1688,7 @@
         <w:rStyle w:val="Seitenzahl"/>
         <w:noProof/>
       </w:rPr>
-      <w:t>1</w:t>
+      <w:t>3</w:t>
     </w:r>
     <w:r>
       <w:rPr>
@@ -1649,7 +1706,7 @@
 </file>
 
 <file path=word/footnotes.xml><?xml version="1.0" encoding="utf-8"?>
-<w:footnotes xmlns:wpc="http://schemas.microsoft.com/office/word/2010/wordprocessingCanvas" xmlns:mo="http://schemas.microsoft.com/office/mac/office/2008/main" xmlns:mc="http://schemas.openxmlformats.org/markup-compatibility/2006" xmlns:mv="urn:schemas-microsoft-com:mac:vml" xmlns:o="urn:schemas-microsoft-com:office:office" xmlns:r="http://schemas.openxmlformats.org/officeDocument/2006/relationships" xmlns:m="http://schemas.openxmlformats.org/officeDocument/2006/math" xmlns:v="urn:schemas-microsoft-com:vml" xmlns:wp14="http://schemas.microsoft.com/office/word/2010/wordprocessingDrawing" xmlns:wp="http://schemas.openxmlformats.org/drawingml/2006/wordprocessingDrawing" xmlns:w10="urn:schemas-microsoft-com:office:word" xmlns:w="http://schemas.openxmlformats.org/wordprocessingml/2006/main" xmlns:w14="http://schemas.microsoft.com/office/word/2010/wordml" xmlns:w15="http://schemas.microsoft.com/office/word/2012/wordml" xmlns:wpg="http://schemas.microsoft.com/office/word/2010/wordprocessingGroup" xmlns:wpi="http://schemas.microsoft.com/office/word/2010/wordprocessingInk" xmlns:wne="http://schemas.microsoft.com/office/word/2006/wordml" xmlns:wps="http://schemas.microsoft.com/office/word/2010/wordprocessingShape" mc:Ignorable="w14 w15 wp14">
+<w:footnotes xmlns:wpc="http://schemas.microsoft.com/office/word/2010/wordprocessingCanvas" xmlns:mc="http://schemas.openxmlformats.org/markup-compatibility/2006" xmlns:o="urn:schemas-microsoft-com:office:office" xmlns:r="http://schemas.openxmlformats.org/officeDocument/2006/relationships" xmlns:m="http://schemas.openxmlformats.org/officeDocument/2006/math" xmlns:v="urn:schemas-microsoft-com:vml" xmlns:wp14="http://schemas.microsoft.com/office/word/2010/wordprocessingDrawing" xmlns:wp="http://schemas.openxmlformats.org/drawingml/2006/wordprocessingDrawing" xmlns:w10="urn:schemas-microsoft-com:office:word" xmlns:w="http://schemas.openxmlformats.org/wordprocessingml/2006/main" xmlns:w14="http://schemas.microsoft.com/office/word/2010/wordml" xmlns:w15="http://schemas.microsoft.com/office/word/2012/wordml" xmlns:wpg="http://schemas.microsoft.com/office/word/2010/wordprocessingGroup" xmlns:wpi="http://schemas.microsoft.com/office/word/2010/wordprocessingInk" xmlns:wne="http://schemas.microsoft.com/office/word/2006/wordml" xmlns:wps="http://schemas.microsoft.com/office/word/2010/wordprocessingShape" mc:Ignorable="w14 w15 wp14">
   <w:footnote w:type="separator" w:id="-1">
     <w:p>
       <w:pPr>
@@ -1674,8 +1731,8 @@
 </file>
 
 <file path=word/numbering.xml><?xml version="1.0" encoding="utf-8"?>
-<w:numbering xmlns:wpc="http://schemas.microsoft.com/office/word/2010/wordprocessingCanvas" xmlns:mo="http://schemas.microsoft.com/office/mac/office/2008/main" xmlns:mc="http://schemas.openxmlformats.org/markup-compatibility/2006" xmlns:mv="urn:schemas-microsoft-com:mac:vml" xmlns:o="urn:schemas-microsoft-com:office:office" xmlns:r="http://schemas.openxmlformats.org/officeDocument/2006/relationships" xmlns:m="http://schemas.openxmlformats.org/officeDocument/2006/math" xmlns:v="urn:schemas-microsoft-com:vml" xmlns:wp14="http://schemas.microsoft.com/office/word/2010/wordprocessingDrawing" xmlns:wp="http://schemas.openxmlformats.org/drawingml/2006/wordprocessingDrawing" xmlns:w10="urn:schemas-microsoft-com:office:word" xmlns:w="http://schemas.openxmlformats.org/wordprocessingml/2006/main" xmlns:w14="http://schemas.microsoft.com/office/word/2010/wordml" xmlns:w15="http://schemas.microsoft.com/office/word/2012/wordml" xmlns:wpg="http://schemas.microsoft.com/office/word/2010/wordprocessingGroup" xmlns:wpi="http://schemas.microsoft.com/office/word/2010/wordprocessingInk" xmlns:wne="http://schemas.microsoft.com/office/word/2006/wordml" xmlns:wps="http://schemas.microsoft.com/office/word/2010/wordprocessingShape" mc:Ignorable="w14 w15 wp14">
-  <w:abstractNum w:abstractNumId="0">
+<w:numbering xmlns:wpc="http://schemas.microsoft.com/office/word/2010/wordprocessingCanvas" xmlns:mc="http://schemas.openxmlformats.org/markup-compatibility/2006" xmlns:o="urn:schemas-microsoft-com:office:office" xmlns:r="http://schemas.openxmlformats.org/officeDocument/2006/relationships" xmlns:m="http://schemas.openxmlformats.org/officeDocument/2006/math" xmlns:v="urn:schemas-microsoft-com:vml" xmlns:wp14="http://schemas.microsoft.com/office/word/2010/wordprocessingDrawing" xmlns:wp="http://schemas.openxmlformats.org/drawingml/2006/wordprocessingDrawing" xmlns:w10="urn:schemas-microsoft-com:office:word" xmlns:w="http://schemas.openxmlformats.org/wordprocessingml/2006/main" xmlns:w14="http://schemas.microsoft.com/office/word/2010/wordml" xmlns:w15="http://schemas.microsoft.com/office/word/2012/wordml" xmlns:wpg="http://schemas.microsoft.com/office/word/2010/wordprocessingGroup" xmlns:wpi="http://schemas.microsoft.com/office/word/2010/wordprocessingInk" xmlns:wne="http://schemas.microsoft.com/office/word/2006/wordml" xmlns:wps="http://schemas.microsoft.com/office/word/2010/wordprocessingShape" mc:Ignorable="w14 w15 wp14">
+  <w:abstractNum w:abstractNumId="0" w15:restartNumberingAfterBreak="0">
     <w:nsid w:val="10AB1DA8"/>
     <w:multiLevelType w:val="hybridMultilevel"/>
     <w:tmpl w:val="D514210A"/>
@@ -1788,7 +1845,7 @@
       </w:rPr>
     </w:lvl>
   </w:abstractNum>
-  <w:abstractNum w:abstractNumId="1">
+  <w:abstractNum w:abstractNumId="1" w15:restartNumberingAfterBreak="0">
     <w:nsid w:val="25D80039"/>
     <w:multiLevelType w:val="hybridMultilevel"/>
     <w:tmpl w:val="4DE0EC1E"/>
@@ -1900,7 +1957,7 @@
       </w:rPr>
     </w:lvl>
   </w:abstractNum>
-  <w:abstractNum w:abstractNumId="2">
+  <w:abstractNum w:abstractNumId="2" w15:restartNumberingAfterBreak="0">
     <w:nsid w:val="2A3A30AE"/>
     <w:multiLevelType w:val="hybridMultilevel"/>
     <w:tmpl w:val="9BB86BA0"/>
@@ -2013,7 +2070,7 @@
       </w:rPr>
     </w:lvl>
   </w:abstractNum>
-  <w:abstractNum w:abstractNumId="3">
+  <w:abstractNum w:abstractNumId="3" w15:restartNumberingAfterBreak="0">
     <w:nsid w:val="4D033881"/>
     <w:multiLevelType w:val="hybridMultilevel"/>
     <w:tmpl w:val="D322634C"/>
@@ -2126,7 +2183,7 @@
       </w:rPr>
     </w:lvl>
   </w:abstractNum>
-  <w:abstractNum w:abstractNumId="4">
+  <w:abstractNum w:abstractNumId="4" w15:restartNumberingAfterBreak="0">
     <w:nsid w:val="6EB90CD0"/>
     <w:multiLevelType w:val="hybridMultilevel"/>
     <w:tmpl w:val="52EED1C6"/>
@@ -2273,7 +2330,7 @@
       </w:pPr>
     </w:pPrDefault>
   </w:docDefaults>
-  <w:latentStyles w:defLockedState="0" w:defUIPriority="99" w:defSemiHidden="0" w:defUnhideWhenUsed="0" w:defQFormat="0" w:count="382">
+  <w:latentStyles w:defLockedState="0" w:defUIPriority="99" w:defSemiHidden="0" w:defUnhideWhenUsed="0" w:defQFormat="0" w:count="371">
     <w:lsdException w:name="Normal" w:uiPriority="0" w:qFormat="1"/>
     <w:lsdException w:name="heading 1" w:uiPriority="9" w:qFormat="1"/>
     <w:lsdException w:name="heading 2" w:semiHidden="1" w:uiPriority="9" w:unhideWhenUsed="1" w:qFormat="1"/>
@@ -2645,8 +2702,6 @@
     <w:lsdException w:name="List Table 5 Dark Accent 6" w:uiPriority="50"/>
     <w:lsdException w:name="List Table 6 Colorful Accent 6" w:uiPriority="51"/>
     <w:lsdException w:name="List Table 7 Colorful Accent 6" w:uiPriority="52"/>
-    <w:lsdException w:name="Mention" w:semiHidden="1" w:unhideWhenUsed="1"/>
-    <w:lsdException w:name="Smart Hyperlink" w:semiHidden="1" w:unhideWhenUsed="1"/>
   </w:latentStyles>
   <w:style w:type="paragraph" w:default="1" w:styleId="Standard">
     <w:name w:val="Normal"/>
@@ -3357,7 +3412,7 @@
 </file>
 
 <file path=customXml/itemProps1.xml><?xml version="1.0" encoding="utf-8"?>
-<ds:datastoreItem xmlns:ds="http://schemas.openxmlformats.org/officeDocument/2006/customXml" ds:itemID="{B79B00E5-143D-ED43-B84E-07CD61248449}">
+<ds:datastoreItem xmlns:ds="http://schemas.openxmlformats.org/officeDocument/2006/customXml" ds:itemID="{E2B50B31-19ED-4856-B13A-DBB1D28E565B}">
   <ds:schemaRefs>
     <ds:schemaRef ds:uri="http://schemas.openxmlformats.org/officeDocument/2006/bibliography"/>
   </ds:schemaRefs>

</xml_diff>